<commit_message>
Presek - 14. pitanje
</commit_message>
<xml_diff>
--- a/documents/Answers.docx
+++ b/documents/Answers.docx
@@ -4,31 +4,28 @@
   <w:body>
     <w:p>
       <w:pPr>
-        <w:jc w:val="both"/>
-      </w:pPr>
-      <w:r>
-        <w:t>1) Koliki je prosečan broj tenisera (saigrača) po svakom teniseru?</w:t>
-      </w:r>
-    </w:p>
-    <w:p>
-      <w:pPr>
-        <w:jc w:val="both"/>
-      </w:pPr>
-    </w:p>
-    <w:p>
-      <w:pPr>
-        <w:jc w:val="both"/>
-      </w:pPr>
-      <w:r>
-        <w:t xml:space="preserve">Ovo se odnosi na </w:t>
-      </w:r>
-      <w:proofErr w:type="spellStart"/>
-      <w:r>
-        <w:t>igrace</w:t>
-      </w:r>
-      <w:proofErr w:type="spellEnd"/>
-      <w:r>
-        <w:t xml:space="preserve"> koji su odigrali bar jedan mec u godini.</w:t>
+        <w:pStyle w:val="ListParagraph"/>
+        <w:numPr>
+          <w:ilvl w:val="0"/>
+          <w:numId w:val="3"/>
+        </w:numPr>
+        <w:jc w:val="both"/>
+      </w:pPr>
+      <w:r>
+        <w:t>Koliki je prosečan broj tenisera (saigrača) po svakom teniseru?</w:t>
+      </w:r>
+    </w:p>
+    <w:p>
+      <w:pPr>
+        <w:jc w:val="both"/>
+      </w:pPr>
+    </w:p>
+    <w:p>
+      <w:pPr>
+        <w:jc w:val="both"/>
+      </w:pPr>
+      <w:r>
+        <w:t>Ovo se odnosi na igrace koji su odigrali bar jedan mec u godini.</w:t>
       </w:r>
     </w:p>
     <w:p>
@@ -62,10 +59,15 @@
     </w:p>
     <w:p>
       <w:pPr>
-        <w:jc w:val="both"/>
-      </w:pPr>
-      <w:r>
-        <w:t>2) Koji teniseri su se susretali sa najvećim brojem drugih tenisera?</w:t>
+        <w:pStyle w:val="ListParagraph"/>
+        <w:numPr>
+          <w:ilvl w:val="0"/>
+          <w:numId w:val="3"/>
+        </w:numPr>
+        <w:jc w:val="both"/>
+      </w:pPr>
+      <w:r>
+        <w:t>Koji teniseri su se susretali sa najvećim brojem drugih tenisera?</w:t>
       </w:r>
     </w:p>
     <w:p>
@@ -100,7 +102,7 @@
                     <pic:cNvPicPr/>
                   </pic:nvPicPr>
                   <pic:blipFill>
-                    <a:blip r:embed="rId6">
+                    <a:blip r:embed="rId7">
                       <a:extLst>
                         <a:ext uri="{28A0092B-C50C-407E-A947-70E740481C1C}">
                           <a14:useLocalDpi xmlns:a14="http://schemas.microsoft.com/office/drawing/2010/main" val="0"/>
@@ -145,42 +147,23 @@
     </w:p>
     <w:p>
       <w:pPr>
-        <w:jc w:val="both"/>
-      </w:pPr>
-      <w:r>
-        <w:t>3) Koji teniseri su učestvovali na najvećem broju (različitih) turnira?</w:t>
-      </w:r>
-    </w:p>
-    <w:p>
-      <w:pPr>
-        <w:jc w:val="both"/>
-      </w:pPr>
-      <w:r>
-        <w:t xml:space="preserve">Koristili smo usmereni </w:t>
-      </w:r>
-      <w:proofErr w:type="spellStart"/>
-      <w:r>
-        <w:t>graf</w:t>
-      </w:r>
-      <w:proofErr w:type="spellEnd"/>
-      <w:r>
-        <w:t xml:space="preserve">. </w:t>
-      </w:r>
-      <w:proofErr w:type="spellStart"/>
-      <w:r>
-        <w:t>Igrac</w:t>
-      </w:r>
-      <w:proofErr w:type="spellEnd"/>
-      <w:r>
-        <w:t xml:space="preserve"> -&gt; Turnir (grane usmerene od </w:t>
-      </w:r>
-      <w:proofErr w:type="spellStart"/>
-      <w:r>
-        <w:t>igraca</w:t>
-      </w:r>
-      <w:proofErr w:type="spellEnd"/>
-      <w:r>
-        <w:t xml:space="preserve"> ka turnirima).</w:t>
+        <w:pStyle w:val="ListParagraph"/>
+        <w:numPr>
+          <w:ilvl w:val="0"/>
+          <w:numId w:val="3"/>
+        </w:numPr>
+        <w:jc w:val="both"/>
+      </w:pPr>
+      <w:r>
+        <w:t>Koji teniseri su učestvovali na najvećem broju (različitih) turnira?</w:t>
+      </w:r>
+    </w:p>
+    <w:p>
+      <w:pPr>
+        <w:jc w:val="both"/>
+      </w:pPr>
+      <w:r>
+        <w:t>Koristili smo usmereni graf. Igrac -&gt; Turnir (grane usmerene od igraca ka turnirima).</w:t>
       </w:r>
     </w:p>
     <w:p>
@@ -215,7 +198,7 @@
                     <pic:cNvPicPr/>
                   </pic:nvPicPr>
                   <pic:blipFill>
-                    <a:blip r:embed="rId7">
+                    <a:blip r:embed="rId8">
                       <a:extLst>
                         <a:ext uri="{28A0092B-C50C-407E-A947-70E740481C1C}">
                           <a14:useLocalDpi xmlns:a14="http://schemas.microsoft.com/office/drawing/2010/main" val="0"/>
@@ -258,34 +241,10 @@
       </w:pPr>
       <w:r>
         <w:lastRenderedPageBreak/>
-        <w:t xml:space="preserve">Primetili smo da je u skupu podataka svaki susret dveju </w:t>
-      </w:r>
-      <w:proofErr w:type="spellStart"/>
-      <w:r>
-        <w:t>drzava</w:t>
-      </w:r>
-      <w:proofErr w:type="spellEnd"/>
-      <w:r>
-        <w:t xml:space="preserve"> </w:t>
-      </w:r>
-      <w:r>
-        <w:t xml:space="preserve">u </w:t>
-      </w:r>
-      <w:proofErr w:type="spellStart"/>
-      <w:r>
-        <w:t>Davis</w:t>
-      </w:r>
-      <w:proofErr w:type="spellEnd"/>
-      <w:r>
-        <w:t xml:space="preserve"> </w:t>
-      </w:r>
-      <w:proofErr w:type="spellStart"/>
-      <w:r>
-        <w:t>Cupu</w:t>
-      </w:r>
-      <w:proofErr w:type="spellEnd"/>
-      <w:r>
-        <w:t xml:space="preserve"> </w:t>
+        <w:t xml:space="preserve">Primetili smo da je u skupu podataka svaki susret dveju drzava </w:t>
+      </w:r>
+      <w:r>
+        <w:t xml:space="preserve">u Davis Cupu </w:t>
       </w:r>
       <w:r>
         <w:t xml:space="preserve">predstavljen kao zaseban turnir, pa samo sve te </w:t>
@@ -294,15 +253,7 @@
         <w:t>turnire</w:t>
       </w:r>
       <w:r>
-        <w:t xml:space="preserve"> </w:t>
-      </w:r>
-      <w:proofErr w:type="spellStart"/>
-      <w:r>
-        <w:t>agregirali</w:t>
-      </w:r>
-      <w:proofErr w:type="spellEnd"/>
-      <w:r>
-        <w:t xml:space="preserve"> u jedan turnir.</w:t>
+        <w:t xml:space="preserve"> agregirali u jedan turnir.</w:t>
       </w:r>
     </w:p>
     <w:p>
@@ -329,7 +280,7 @@
                     <pic:cNvPicPr/>
                   </pic:nvPicPr>
                   <pic:blipFill>
-                    <a:blip r:embed="rId8">
+                    <a:blip r:embed="rId9">
                       <a:extLst>
                         <a:ext uri="{28A0092B-C50C-407E-A947-70E740481C1C}">
                           <a14:useLocalDpi xmlns:a14="http://schemas.microsoft.com/office/drawing/2010/main" val="0"/>
@@ -374,10 +325,15 @@
     </w:p>
     <w:p>
       <w:pPr>
-        <w:jc w:val="both"/>
-      </w:pPr>
-      <w:r>
-        <w:t>4) Koji teniseri su dobri kandidati za predstavnike profesionalnih tenisera? Da li i šta se menja</w:t>
+        <w:pStyle w:val="ListParagraph"/>
+        <w:numPr>
+          <w:ilvl w:val="0"/>
+          <w:numId w:val="3"/>
+        </w:numPr>
+        <w:jc w:val="both"/>
+      </w:pPr>
+      <w:r>
+        <w:t>Koji teniseri su dobri kandidati za predstavnike profesionalnih tenisera? Da li i šta se menja</w:t>
       </w:r>
     </w:p>
     <w:p>
@@ -401,91 +357,13 @@
         <w:jc w:val="both"/>
       </w:pPr>
       <w:r>
-        <w:t xml:space="preserve">Dobri </w:t>
-      </w:r>
-      <w:r>
-        <w:t>kandidati za predstavnike profesionalnih tenisera</w:t>
-      </w:r>
-      <w:r>
-        <w:t xml:space="preserve"> su oni koji imaju visoku </w:t>
-      </w:r>
-      <w:proofErr w:type="spellStart"/>
-      <w:r>
-        <w:t>Eigenvector</w:t>
-      </w:r>
-      <w:proofErr w:type="spellEnd"/>
-      <w:r>
-        <w:t xml:space="preserve"> centralnost zato sto su povezani sa drugim uticajnim </w:t>
-      </w:r>
-      <w:proofErr w:type="spellStart"/>
-      <w:r>
-        <w:t>cvorovima</w:t>
-      </w:r>
-      <w:proofErr w:type="spellEnd"/>
-      <w:r>
-        <w:t xml:space="preserve"> u </w:t>
-      </w:r>
-      <w:proofErr w:type="spellStart"/>
-      <w:r>
-        <w:t>mrezi</w:t>
-      </w:r>
-      <w:proofErr w:type="spellEnd"/>
-      <w:r>
-        <w:t>, pa bi trebalo da imaju dobar uvid u stanje tenisa.</w:t>
-      </w:r>
-      <w:r>
-        <w:t xml:space="preserve"> Takvi teniseri ne moraju </w:t>
-      </w:r>
-      <w:proofErr w:type="spellStart"/>
-      <w:r>
-        <w:t>nuzno</w:t>
-      </w:r>
-      <w:proofErr w:type="spellEnd"/>
-      <w:r>
-        <w:t xml:space="preserve"> da imaju mnogo veza, ali oni imaju veze ka ostalim </w:t>
-      </w:r>
-      <w:proofErr w:type="spellStart"/>
-      <w:r>
-        <w:t>cvorovima</w:t>
-      </w:r>
-      <w:proofErr w:type="spellEnd"/>
-      <w:r>
-        <w:t xml:space="preserve"> koji su dobro povezani.</w:t>
-      </w:r>
-      <w:r>
-        <w:t xml:space="preserve"> Ukoliko bismo posmatrali vise predstavnika koji imaju visoku </w:t>
-      </w:r>
-      <w:proofErr w:type="spellStart"/>
-      <w:r>
-        <w:t>Eigenvector</w:t>
-      </w:r>
-      <w:proofErr w:type="spellEnd"/>
-      <w:r>
-        <w:t xml:space="preserve"> centralnost ne bi bilo </w:t>
-      </w:r>
-      <w:proofErr w:type="spellStart"/>
-      <w:r>
-        <w:t>znacajnih</w:t>
-      </w:r>
-      <w:proofErr w:type="spellEnd"/>
-      <w:r>
-        <w:t xml:space="preserve"> razlika zato sto su takvi </w:t>
-      </w:r>
-      <w:proofErr w:type="spellStart"/>
-      <w:r>
-        <w:t>cvorovi</w:t>
-      </w:r>
-      <w:proofErr w:type="spellEnd"/>
-      <w:r>
-        <w:t xml:space="preserve"> </w:t>
-      </w:r>
-      <w:proofErr w:type="spellStart"/>
-      <w:r>
-        <w:t>medjusobno</w:t>
-      </w:r>
-      <w:proofErr w:type="spellEnd"/>
-      <w:r>
-        <w:t xml:space="preserve"> dobro povezani.</w:t>
+        <w:t>Dobri kandidati za predstavnike profesionalnih tenisera su oni koji imaju visoku Eigenvector centralnost zato sto su povezani sa drugim uticajnim cvorovima u mrezi, pa bi trebalo da imaju dobar uvid u stanje tenisa.</w:t>
+      </w:r>
+      <w:r>
+        <w:t xml:space="preserve"> Takvi teniseri ne moraju nuzno da imaju mnogo veza, ali oni imaju veze ka ostalim cvorovima koji su dobro povezani.</w:t>
+      </w:r>
+      <w:r>
+        <w:t xml:space="preserve"> Ukoliko bismo posmatrali vise predstavnika koji imaju visoku Eigenvector centralnost ne bi bilo znacajnih razlika zato sto su takvi cvorovi medjusobno dobro povezani.</w:t>
       </w:r>
     </w:p>
     <w:p>
@@ -520,7 +398,7 @@
                     <pic:cNvPicPr/>
                   </pic:nvPicPr>
                   <pic:blipFill>
-                    <a:blip r:embed="rId9">
+                    <a:blip r:embed="rId10">
                       <a:extLst>
                         <a:ext uri="{28A0092B-C50C-407E-A947-70E740481C1C}">
                           <a14:useLocalDpi xmlns:a14="http://schemas.microsoft.com/office/drawing/2010/main" val="0"/>
@@ -570,10 +448,15 @@
     </w:p>
     <w:p>
       <w:pPr>
-        <w:jc w:val="both"/>
-      </w:pPr>
-      <w:r>
-        <w:t>5) Kako su rangirani na ATP listi teniseri koji su se susretali sa najvećim brojem drugih</w:t>
+        <w:pStyle w:val="ListParagraph"/>
+        <w:numPr>
+          <w:ilvl w:val="0"/>
+          <w:numId w:val="3"/>
+        </w:numPr>
+        <w:jc w:val="both"/>
+      </w:pPr>
+      <w:r>
+        <w:t>Kako su rangirani na ATP listi teniseri koji su se susretali sa najvećim brojem drugih</w:t>
       </w:r>
     </w:p>
     <w:p>
@@ -589,31 +472,20 @@
         <w:jc w:val="both"/>
       </w:pPr>
       <w:r>
-        <w:t xml:space="preserve">Visoko su rangirani, sto i ima smisla jer je na turnirima </w:t>
-      </w:r>
-      <w:proofErr w:type="spellStart"/>
-      <w:r>
-        <w:t>moguce</w:t>
-      </w:r>
-      <w:proofErr w:type="spellEnd"/>
-      <w:r>
-        <w:t xml:space="preserve"> izgubiti samo jednom, a pobediti mnogo puta. Stoga, da bi se teniser susreo sa velikim broj drugih tenisera mora da </w:t>
-      </w:r>
-      <w:proofErr w:type="spellStart"/>
-      <w:r>
-        <w:t>pobedjuje</w:t>
-      </w:r>
-      <w:proofErr w:type="spellEnd"/>
-      <w:r>
-        <w:t>, a samim tim ima i dobar rang.</w:t>
-      </w:r>
-    </w:p>
-    <w:p>
-      <w:pPr>
-        <w:jc w:val="both"/>
-      </w:pPr>
-      <w:r>
-        <w:t>6) Iz kojih zemalja dolazi najveći broj aktivnih igrača u proteklom periodu?</w:t>
+        <w:t>Visoko su rangirani, sto i ima smisla jer je na turnirima moguce izgubiti samo jednom, a pobediti mnogo puta. Stoga, da bi se teniser susreo sa velikim broj drugih tenisera mora da pobedjuje, a samim tim ima i dobar rang.</w:t>
+      </w:r>
+    </w:p>
+    <w:p>
+      <w:pPr>
+        <w:pStyle w:val="ListParagraph"/>
+        <w:numPr>
+          <w:ilvl w:val="0"/>
+          <w:numId w:val="3"/>
+        </w:numPr>
+        <w:jc w:val="both"/>
+      </w:pPr>
+      <w:r>
+        <w:t>Iz kojih zemalja dolazi najveći broj aktivnih igrača u proteklom periodu?</w:t>
       </w:r>
     </w:p>
     <w:p>
@@ -648,7 +520,7 @@
                     <pic:cNvPicPr/>
                   </pic:nvPicPr>
                   <pic:blipFill>
-                    <a:blip r:embed="rId10">
+                    <a:blip r:embed="rId11">
                       <a:extLst>
                         <a:ext uri="{28A0092B-C50C-407E-A947-70E740481C1C}">
                           <a14:useLocalDpi xmlns:a14="http://schemas.microsoft.com/office/drawing/2010/main" val="0"/>
@@ -677,26 +549,173 @@
     </w:p>
     <w:p>
       <w:pPr>
-        <w:jc w:val="both"/>
-      </w:pPr>
-      <w:r>
-        <w:t>7) Iz kojih zemalja dolaze najuspešniji igrači u smislu osvojenih poena na ATP listi?</w:t>
-      </w:r>
-    </w:p>
-    <w:p>
-      <w:pPr>
-        <w:jc w:val="both"/>
-      </w:pPr>
-      <w:r>
-        <w:t>8) Kako su u okviru skupa podataka okarakterisani igrači iz Srbije?</w:t>
-      </w:r>
-    </w:p>
-    <w:p>
-      <w:pPr>
-        <w:jc w:val="both"/>
-      </w:pPr>
-      <w:r>
-        <w:t>9) Koje zajednice (komune) se mogu uočiti prilikom analize mreže? Da li postoji neko</w:t>
+        <w:pStyle w:val="ListParagraph"/>
+        <w:numPr>
+          <w:ilvl w:val="0"/>
+          <w:numId w:val="3"/>
+        </w:numPr>
+        <w:jc w:val="both"/>
+      </w:pPr>
+      <w:r>
+        <w:t>Iz kojih zemalja dolaze najuspešniji igrači u smislu osvojenih poena na ATP listi?</w:t>
+      </w:r>
+    </w:p>
+    <w:p>
+      <w:pPr>
+        <w:jc w:val="both"/>
+      </w:pPr>
+      <w:r>
+        <w:t>2018:</w:t>
+      </w:r>
+    </w:p>
+    <w:p>
+      <w:pPr>
+        <w:jc w:val="both"/>
+      </w:pPr>
+      <w:r>
+        <w:rPr>
+          <w:noProof/>
+        </w:rPr>
+        <w:drawing>
+          <wp:inline distT="0" distB="0" distL="0" distR="0" wp14:anchorId="15CF7AEA" wp14:editId="64E8C9A9">
+            <wp:extent cx="5544324" cy="1810003"/>
+            <wp:effectExtent l="0" t="0" r="0" b="0"/>
+            <wp:docPr id="7" name="Picture 7" descr="A picture containing text, crossword puzzle&#10;&#10;Description automatically generated"/>
+            <wp:cNvGraphicFramePr>
+              <a:graphicFrameLocks xmlns:a="http://schemas.openxmlformats.org/drawingml/2006/main" noChangeAspect="1"/>
+            </wp:cNvGraphicFramePr>
+            <a:graphic xmlns:a="http://schemas.openxmlformats.org/drawingml/2006/main">
+              <a:graphicData uri="http://schemas.openxmlformats.org/drawingml/2006/picture">
+                <pic:pic xmlns:pic="http://schemas.openxmlformats.org/drawingml/2006/picture">
+                  <pic:nvPicPr>
+                    <pic:cNvPr id="7" name="Picture 7" descr="A picture containing text, crossword puzzle&#10;&#10;Description automatically generated"/>
+                    <pic:cNvPicPr/>
+                  </pic:nvPicPr>
+                  <pic:blipFill>
+                    <a:blip r:embed="rId12">
+                      <a:extLst>
+                        <a:ext uri="{28A0092B-C50C-407E-A947-70E740481C1C}">
+                          <a14:useLocalDpi xmlns:a14="http://schemas.microsoft.com/office/drawing/2010/main" val="0"/>
+                        </a:ext>
+                      </a:extLst>
+                    </a:blip>
+                    <a:stretch>
+                      <a:fillRect/>
+                    </a:stretch>
+                  </pic:blipFill>
+                  <pic:spPr>
+                    <a:xfrm>
+                      <a:off x="0" y="0"/>
+                      <a:ext cx="5544324" cy="1810003"/>
+                    </a:xfrm>
+                    <a:prstGeom prst="rect">
+                      <a:avLst/>
+                    </a:prstGeom>
+                  </pic:spPr>
+                </pic:pic>
+              </a:graphicData>
+            </a:graphic>
+          </wp:inline>
+        </w:drawing>
+      </w:r>
+    </w:p>
+    <w:p>
+      <w:pPr>
+        <w:jc w:val="both"/>
+      </w:pPr>
+    </w:p>
+    <w:p>
+      <w:pPr>
+        <w:pStyle w:val="ListParagraph"/>
+        <w:numPr>
+          <w:ilvl w:val="0"/>
+          <w:numId w:val="3"/>
+        </w:numPr>
+        <w:jc w:val="both"/>
+      </w:pPr>
+      <w:r>
+        <w:t>Kako su u okviru skupa podataka okarakterisani igrači iz Srbije?</w:t>
+      </w:r>
+    </w:p>
+    <w:p>
+      <w:pPr>
+        <w:jc w:val="both"/>
+      </w:pPr>
+      <w:r>
+        <w:t>2018:</w:t>
+      </w:r>
+    </w:p>
+    <w:p>
+      <w:pPr>
+        <w:jc w:val="both"/>
+      </w:pPr>
+      <w:r>
+        <w:rPr>
+          <w:noProof/>
+        </w:rPr>
+        <w:drawing>
+          <wp:inline distT="0" distB="0" distL="0" distR="0" wp14:anchorId="045F9A8C" wp14:editId="4F080795">
+            <wp:extent cx="5731510" cy="636270"/>
+            <wp:effectExtent l="0" t="0" r="2540" b="0"/>
+            <wp:docPr id="6" name="Picture 6"/>
+            <wp:cNvGraphicFramePr>
+              <a:graphicFrameLocks xmlns:a="http://schemas.openxmlformats.org/drawingml/2006/main" noChangeAspect="1"/>
+            </wp:cNvGraphicFramePr>
+            <a:graphic xmlns:a="http://schemas.openxmlformats.org/drawingml/2006/main">
+              <a:graphicData uri="http://schemas.openxmlformats.org/drawingml/2006/picture">
+                <pic:pic xmlns:pic="http://schemas.openxmlformats.org/drawingml/2006/picture">
+                  <pic:nvPicPr>
+                    <pic:cNvPr id="6" name="Picture 6"/>
+                    <pic:cNvPicPr/>
+                  </pic:nvPicPr>
+                  <pic:blipFill>
+                    <a:blip r:embed="rId13" cstate="print">
+                      <a:extLst>
+                        <a:ext uri="{28A0092B-C50C-407E-A947-70E740481C1C}">
+                          <a14:useLocalDpi xmlns:a14="http://schemas.microsoft.com/office/drawing/2010/main" val="0"/>
+                        </a:ext>
+                      </a:extLst>
+                    </a:blip>
+                    <a:stretch>
+                      <a:fillRect/>
+                    </a:stretch>
+                  </pic:blipFill>
+                  <pic:spPr>
+                    <a:xfrm>
+                      <a:off x="0" y="0"/>
+                      <a:ext cx="5731510" cy="636270"/>
+                    </a:xfrm>
+                    <a:prstGeom prst="rect">
+                      <a:avLst/>
+                    </a:prstGeom>
+                  </pic:spPr>
+                </pic:pic>
+              </a:graphicData>
+            </a:graphic>
+          </wp:inline>
+        </w:drawing>
+      </w:r>
+    </w:p>
+    <w:p>
+      <w:pPr>
+        <w:jc w:val="both"/>
+      </w:pPr>
+      <w:r>
+        <w:t>Vidimo iz tabele da su nasi teniseri dobro rangirani i imaju puno odigranih meceva u toku godine. Izuzetak su Pedja Krstin i Miomir Kecmanovic koji su odigrali samo po 2 meca. Zanimljivo je sto svi igraju desnom rukom.</w:t>
+      </w:r>
+    </w:p>
+    <w:p>
+      <w:pPr>
+        <w:pStyle w:val="ListParagraph"/>
+        <w:numPr>
+          <w:ilvl w:val="0"/>
+          <w:numId w:val="3"/>
+        </w:numPr>
+        <w:jc w:val="both"/>
+      </w:pPr>
+      <w:r>
+        <w:lastRenderedPageBreak/>
+        <w:t>Koje zajednice (komune) se mogu uočiti prilikom analize mreže? Da li postoji neko</w:t>
       </w:r>
     </w:p>
     <w:p>
@@ -712,23 +731,40 @@
         <w:jc w:val="both"/>
       </w:pPr>
       <w:r>
-        <w:t xml:space="preserve">10)Sprovesti analizu </w:t>
-      </w:r>
-      <w:proofErr w:type="spellStart"/>
-      <w:r>
-        <w:t>klasterisanja</w:t>
-      </w:r>
-      <w:proofErr w:type="spellEnd"/>
-      <w:r>
-        <w:t xml:space="preserve"> i </w:t>
-      </w:r>
-      <w:proofErr w:type="spellStart"/>
-      <w:r>
-        <w:t>asortativnu</w:t>
-      </w:r>
-      <w:proofErr w:type="spellEnd"/>
-      <w:r>
-        <w:t xml:space="preserve"> analizu, pa uporediti grupisanje na osnovu</w:t>
+        <w:t>Prvo je pokrenut Girvan-Newman algoritam koji je podelio mrezu na 203 komune, od kojih jedna ima preko 30% tenisera koji se nalaze na vrhu ATP liste, i mnogo malih komuna koje imaju 10ak ili manje cvorova. Ova podela ima smisla jer dobri igraci cesce i igraju medjusobno, dok gori igraci igraju redje i sa manjim brojem drugih tenisera. Koeficijent modularnosti ove podele je ~0,08 sto se ne smatra dobrom podelom.</w:t>
+      </w:r>
+    </w:p>
+    <w:p>
+      <w:pPr>
+        <w:jc w:val="both"/>
+      </w:pPr>
+      <w:r>
+        <w:t>Zatim je pokrenut Louvain alg</w:t>
+      </w:r>
+      <w:r>
+        <w:t>oritam. Dobijeno je 27 komuna. Najveca ima 58 tenisera i manje su razlike izmedju velicina komuna. Najvecih 9 komuna su jako dobro medjusobno povezane i one obuhvataju visoko rangirane tenisere, dok ostale obuhvataju manje uspesne tenisere. Interesantno je primetiti da su Nadal i Djokovic u istoj, najvecoj komuni, dok je Federer u skoro duplo manjoj komuni.</w:t>
+      </w:r>
+      <w:r>
+        <w:t xml:space="preserve"> Koeficijent modularnosti je ~0,22 sto ukazuje na bolju podelu</w:t>
+      </w:r>
+      <w:r>
+        <w:t>.</w:t>
+      </w:r>
+      <w:r>
+        <w:t xml:space="preserve"> </w:t>
+      </w:r>
+    </w:p>
+    <w:p>
+      <w:pPr>
+        <w:pStyle w:val="ListParagraph"/>
+        <w:numPr>
+          <w:ilvl w:val="0"/>
+          <w:numId w:val="3"/>
+        </w:numPr>
+        <w:jc w:val="both"/>
+      </w:pPr>
+      <w:r>
+        <w:t>Sprovesti analizu klasterisanja i asortativnu analizu, pa uporediti grupisanje na osnovu</w:t>
       </w:r>
     </w:p>
     <w:p>
@@ -744,7 +780,115 @@
         <w:jc w:val="both"/>
       </w:pPr>
       <w:r>
-        <w:t>11)U kojoj meri teniseri imaju tendenciju da se susreću sa istim teniserima? Da li na to utiče</w:t>
+        <w:t>2018:</w:t>
+      </w:r>
+    </w:p>
+    <w:p>
+      <w:pPr>
+        <w:jc w:val="both"/>
+      </w:pPr>
+      <w:r>
+        <w:t>assortativity_country: 0.017737013898119845</w:t>
+      </w:r>
+    </w:p>
+    <w:p>
+      <w:pPr>
+        <w:jc w:val="both"/>
+      </w:pPr>
+      <w:r>
+        <w:t>assortativity_avg_rank: 0.5174424900925774</w:t>
+      </w:r>
+    </w:p>
+    <w:p>
+      <w:pPr>
+        <w:jc w:val="both"/>
+      </w:pPr>
+      <w:r>
+        <w:t>assortativity_degree_weighted: 0.22945507317379313</w:t>
+      </w:r>
+    </w:p>
+    <w:p>
+      <w:pPr>
+        <w:jc w:val="both"/>
+      </w:pPr>
+      <w:r>
+        <w:t>Iz prilozenih koeficijenata asortativnosti mozemo zakljuciti sledece:</w:t>
+      </w:r>
+    </w:p>
+    <w:p>
+      <w:pPr>
+        <w:pStyle w:val="ListParagraph"/>
+        <w:numPr>
+          <w:ilvl w:val="0"/>
+          <w:numId w:val="1"/>
+        </w:numPr>
+        <w:jc w:val="both"/>
+      </w:pPr>
+      <w:r>
+        <w:t>Koeficijent asortativnosti za tenisere iz istih zemalja je pozitivan, ali izuzetno mali sto ukazuje da postoji slaba tendencija da medjusobno igraju teniseri iz istih zemalja.</w:t>
+      </w:r>
+    </w:p>
+    <w:p>
+      <w:pPr>
+        <w:pStyle w:val="ListParagraph"/>
+        <w:numPr>
+          <w:ilvl w:val="0"/>
+          <w:numId w:val="1"/>
+        </w:numPr>
+        <w:jc w:val="both"/>
+      </w:pPr>
+      <w:r>
+        <w:t xml:space="preserve">Koeficijent asortativnosti za tenisere </w:t>
+      </w:r>
+      <w:r>
+        <w:t>koji imaju slicni rang je izrazito pozitivan, sto ukazuje na to da se uglavnom na turnirima srecu teniseri koji imaju slican rang.</w:t>
+      </w:r>
+    </w:p>
+    <w:p>
+      <w:pPr>
+        <w:pStyle w:val="ListParagraph"/>
+        <w:numPr>
+          <w:ilvl w:val="0"/>
+          <w:numId w:val="1"/>
+        </w:numPr>
+        <w:jc w:val="both"/>
+      </w:pPr>
+      <w:r>
+        <w:t xml:space="preserve">Koeficijent asortativnosti za tenisere koji imaju </w:t>
+      </w:r>
+      <w:r>
+        <w:t>slican broj odigranih meceva</w:t>
+      </w:r>
+      <w:r>
+        <w:t xml:space="preserve"> </w:t>
+      </w:r>
+      <w:r>
+        <w:t xml:space="preserve">je </w:t>
+      </w:r>
+      <w:r>
+        <w:t>pozitivan</w:t>
+      </w:r>
+      <w:r>
+        <w:t>, medjutim ne izrazito jer se u ranim fazama takmicenja srecu teniseri koji mnogo igraju sa onim koji malo igraju (odnosno koji bivaju izbaceni od strane boljih tenisera).</w:t>
+      </w:r>
+    </w:p>
+    <w:p>
+      <w:pPr>
+        <w:pStyle w:val="ListParagraph"/>
+        <w:jc w:val="both"/>
+      </w:pPr>
+    </w:p>
+    <w:p>
+      <w:pPr>
+        <w:pStyle w:val="ListParagraph"/>
+        <w:numPr>
+          <w:ilvl w:val="0"/>
+          <w:numId w:val="3"/>
+        </w:numPr>
+        <w:jc w:val="both"/>
+      </w:pPr>
+      <w:r>
+        <w:t>U kojoj meri teniseri imaju tendenciju da se susreću sa istim teniserima? Da li na to utiče</w:t>
       </w:r>
     </w:p>
     <w:p>
@@ -760,31 +904,205 @@
         <w:jc w:val="both"/>
       </w:pPr>
       <w:r>
-        <w:t>12)Koji teniseri predstavljaju jezgro mreže?</w:t>
-      </w:r>
-    </w:p>
-    <w:p>
-      <w:pPr>
-        <w:jc w:val="both"/>
-      </w:pPr>
-      <w:r>
-        <w:t>13)Ko su teniseri koji povezuju različite grupe u okviru mreže?</w:t>
-      </w:r>
-    </w:p>
-    <w:p>
-      <w:pPr>
-        <w:jc w:val="both"/>
-      </w:pPr>
-      <w:r>
-        <w:t>14)Kolika je gustina svake od modelovanih mreža?</w:t>
-      </w:r>
-    </w:p>
-    <w:p>
-      <w:pPr>
-        <w:jc w:val="both"/>
-      </w:pPr>
-      <w:r>
-        <w:t>15)U kojoj meri su mreže povezane i centralizovane?</w:t>
+        <w:t>2018:</w:t>
+      </w:r>
+    </w:p>
+    <w:p>
+      <w:pPr>
+        <w:jc w:val="both"/>
+      </w:pPr>
+      <w:r>
+        <w:t>average_edge_weight: 1.1607071112896745</w:t>
+      </w:r>
+    </w:p>
+    <w:p>
+      <w:pPr>
+        <w:jc w:val="both"/>
+      </w:pPr>
+      <w:r>
+        <w:t xml:space="preserve">Posto je prosecna tezina grane </w:t>
+      </w:r>
+      <w:r>
+        <w:t>blizu 1</w:t>
+      </w:r>
+      <w:r>
+        <w:t xml:space="preserve"> to znaci da teniseri nemaju tendenciju da se susrecu sa istim teniserima. Medjutim, oni koji se susrecu vise puta</w:t>
+      </w:r>
+      <w:r>
+        <w:t xml:space="preserve"> </w:t>
+      </w:r>
+      <w:r>
+        <w:t xml:space="preserve">su </w:t>
+      </w:r>
+      <w:r>
+        <w:t>teniseri koji su bolje rangirani, tako da se moze reci da rangiranje utice na ponovne susrete.</w:t>
+      </w:r>
+    </w:p>
+    <w:p>
+      <w:pPr>
+        <w:pStyle w:val="ListParagraph"/>
+        <w:numPr>
+          <w:ilvl w:val="0"/>
+          <w:numId w:val="3"/>
+        </w:numPr>
+        <w:jc w:val="both"/>
+      </w:pPr>
+      <w:r>
+        <w:t>Koji teniseri predstavljaju jezgro mreže?</w:t>
+      </w:r>
+    </w:p>
+    <w:p>
+      <w:pPr>
+        <w:jc w:val="both"/>
+      </w:pPr>
+      <w:r>
+        <w:t>2018:</w:t>
+      </w:r>
+    </w:p>
+    <w:p>
+      <w:pPr>
+        <w:jc w:val="both"/>
+      </w:pPr>
+      <w:r>
+        <w:t>Jezgro mreze predstavljaju visoko rangirani teniseri, okvirno prvih 100 igraca.</w:t>
+      </w:r>
+    </w:p>
+    <w:p>
+      <w:pPr>
+        <w:jc w:val="both"/>
+      </w:pPr>
+    </w:p>
+    <w:p>
+      <w:pPr>
+        <w:pStyle w:val="ListParagraph"/>
+        <w:numPr>
+          <w:ilvl w:val="0"/>
+          <w:numId w:val="3"/>
+        </w:numPr>
+        <w:jc w:val="both"/>
+      </w:pPr>
+      <w:r>
+        <w:t>Ko su teniseri koji povezuju različite grupe u okviru mreže?</w:t>
+      </w:r>
+    </w:p>
+    <w:p>
+      <w:pPr>
+        <w:jc w:val="both"/>
+      </w:pPr>
+      <w:r>
+        <w:t>To se moze zakljuciti na osnovu relacione centralnosti cvorova.</w:t>
+      </w:r>
+    </w:p>
+    <w:p>
+      <w:pPr>
+        <w:jc w:val="both"/>
+      </w:pPr>
+      <w:r>
+        <w:t>2018:</w:t>
+      </w:r>
+    </w:p>
+    <w:p>
+      <w:pPr>
+        <w:jc w:val="both"/>
+      </w:pPr>
+      <w:r>
+        <w:t>2019:</w:t>
+      </w:r>
+    </w:p>
+    <w:p>
+      <w:pPr>
+        <w:jc w:val="both"/>
+      </w:pPr>
+      <w:r>
+        <w:t>2020:</w:t>
+      </w:r>
+    </w:p>
+    <w:p>
+      <w:pPr>
+        <w:jc w:val="both"/>
+      </w:pPr>
+      <w:r>
+        <w:t>Agregirana:</w:t>
+      </w:r>
+    </w:p>
+    <w:p>
+      <w:pPr>
+        <w:jc w:val="both"/>
+      </w:pPr>
+    </w:p>
+    <w:p>
+      <w:pPr>
+        <w:jc w:val="both"/>
+      </w:pPr>
+      <w:r>
+        <w:t xml:space="preserve">Vidimo da su relacione centralnosti male, sto znaci da grupe generalno nisu povezane preko odredjenih cvorova. </w:t>
+      </w:r>
+    </w:p>
+    <w:p>
+      <w:pPr>
+        <w:pStyle w:val="ListParagraph"/>
+        <w:numPr>
+          <w:ilvl w:val="0"/>
+          <w:numId w:val="3"/>
+        </w:numPr>
+        <w:jc w:val="both"/>
+      </w:pPr>
+      <w:r>
+        <w:t>Kolika je gustina svake od modelovanih mreža?</w:t>
+      </w:r>
+    </w:p>
+    <w:p>
+      <w:pPr>
+        <w:jc w:val="both"/>
+      </w:pPr>
+      <w:r>
+        <w:t xml:space="preserve">2018: </w:t>
+      </w:r>
+      <w:r>
+        <w:t>0.028422651334345846</w:t>
+      </w:r>
+    </w:p>
+    <w:p>
+      <w:pPr>
+        <w:jc w:val="both"/>
+      </w:pPr>
+      <w:r>
+        <w:t>2019:</w:t>
+      </w:r>
+    </w:p>
+    <w:p>
+      <w:pPr>
+        <w:jc w:val="both"/>
+      </w:pPr>
+      <w:r>
+        <w:t>2020:</w:t>
+      </w:r>
+    </w:p>
+    <w:p>
+      <w:pPr>
+        <w:jc w:val="both"/>
+      </w:pPr>
+      <w:r>
+        <w:t>Agregirana:</w:t>
+      </w:r>
+    </w:p>
+    <w:p>
+      <w:pPr>
+        <w:pStyle w:val="ListParagraph"/>
+        <w:jc w:val="both"/>
+      </w:pPr>
+    </w:p>
+    <w:p>
+      <w:pPr>
+        <w:pStyle w:val="ListParagraph"/>
+        <w:numPr>
+          <w:ilvl w:val="0"/>
+          <w:numId w:val="3"/>
+        </w:numPr>
+        <w:jc w:val="both"/>
+      </w:pPr>
+      <w:r>
+        <w:t>U kojoj meri su mreže povezane i centralizovane?</w:t>
       </w:r>
     </w:p>
     <w:p>
@@ -800,47 +1118,23 @@
         <w:jc w:val="both"/>
       </w:pPr>
       <w:r>
-        <w:t xml:space="preserve">17)Kakva je distribucija čvorova po stepenu i da li prati neku </w:t>
-      </w:r>
-      <w:proofErr w:type="spellStart"/>
-      <w:r>
-        <w:t>zakonomernost</w:t>
-      </w:r>
-      <w:proofErr w:type="spellEnd"/>
-      <w:r>
-        <w:t>? Kako je stepen</w:t>
-      </w:r>
-    </w:p>
-    <w:p>
-      <w:pPr>
-        <w:jc w:val="both"/>
-      </w:pPr>
-      <w:r>
-        <w:t xml:space="preserve">čvora </w:t>
-      </w:r>
-      <w:proofErr w:type="spellStart"/>
-      <w:r>
-        <w:t>korelisan</w:t>
-      </w:r>
-      <w:proofErr w:type="spellEnd"/>
-      <w:r>
-        <w:t xml:space="preserve"> sa rejtingom tenisera?</w:t>
-      </w:r>
-    </w:p>
-    <w:p>
-      <w:pPr>
-        <w:jc w:val="both"/>
-      </w:pPr>
-      <w:r>
-        <w:t xml:space="preserve">18)Da li u mreži postoje </w:t>
-      </w:r>
-      <w:proofErr w:type="spellStart"/>
-      <w:r>
-        <w:t>habovi</w:t>
-      </w:r>
-      <w:proofErr w:type="spellEnd"/>
-      <w:r>
-        <w:t xml:space="preserve"> i koji su?</w:t>
+        <w:t>17)Kakva je distribucija čvorova po stepenu i da li prati neku zakonomernost? Kako je stepen</w:t>
+      </w:r>
+    </w:p>
+    <w:p>
+      <w:pPr>
+        <w:jc w:val="both"/>
+      </w:pPr>
+      <w:r>
+        <w:t>čvora korelisan sa rejtingom tenisera?</w:t>
+      </w:r>
+    </w:p>
+    <w:p>
+      <w:pPr>
+        <w:jc w:val="both"/>
+      </w:pPr>
+      <w:r>
+        <w:t>18)Da li u mreži postoje habovi i koji su?</w:t>
       </w:r>
     </w:p>
     <w:p>
@@ -856,95 +1150,87 @@
         <w:jc w:val="both"/>
       </w:pPr>
       <w:r>
+        <w:t>20)Kakve su karakteristike ego mreža članova Velike trojke? U kojoj meri se te karakteristike</w:t>
+      </w:r>
+    </w:p>
+    <w:p>
+      <w:pPr>
+        <w:jc w:val="both"/>
+      </w:pPr>
+      <w:r>
+        <w:t>razlikuju?</w:t>
+      </w:r>
+    </w:p>
+    <w:p>
+      <w:pPr>
+        <w:jc w:val="both"/>
+      </w:pPr>
+      <w:r>
+        <w:t>21)Kakva je pozicija ego čvora u svakoj od ego mreža? Kako su oni strukturno ugrađeni u</w:t>
+      </w:r>
+    </w:p>
+    <w:p>
+      <w:pPr>
+        <w:jc w:val="both"/>
+      </w:pPr>
+      <w:r>
+        <w:t>mrežu?</w:t>
+      </w:r>
+    </w:p>
+    <w:p>
+      <w:pPr>
+        <w:jc w:val="both"/>
+      </w:pPr>
+      <w:r>
+        <w:t>22)Kako su posmatrane ego mreže ugrađene u mrežu tenisera?</w:t>
+      </w:r>
+    </w:p>
+    <w:p>
+      <w:pPr>
+        <w:jc w:val="both"/>
+      </w:pPr>
+      <w:r>
+        <w:t>23)Analizirati mrežu dobijenu unifikacijom ego mreža članova Velike trojke. Koji procenat</w:t>
+      </w:r>
+    </w:p>
+    <w:p>
+      <w:pPr>
+        <w:jc w:val="both"/>
+      </w:pPr>
+      <w:r>
+        <w:t xml:space="preserve">čvorova mreže svih tenisera učestvuje u njoj? Sprovesti klasterisanje ovako dobijene mreže </w:t>
+      </w:r>
+    </w:p>
+    <w:p>
+      <w:pPr>
+        <w:jc w:val="both"/>
+      </w:pPr>
+      <w:r>
+        <w:t>na tri klastera i na osnovu dobijenih rezultata dati interpretaciju kriterijuma pripadnosti</w:t>
+      </w:r>
+    </w:p>
+    <w:p>
+      <w:pPr>
+        <w:jc w:val="both"/>
+      </w:pPr>
+      <w:r>
+        <w:t>klasterima.</w:t>
+      </w:r>
+    </w:p>
+    <w:p>
+      <w:pPr>
+        <w:jc w:val="both"/>
+      </w:pPr>
+      <w:r>
+        <w:t>24)Kakva je distribucija broja tenisera u odnosu na broj mečeva koji su odigrali?</w:t>
+      </w:r>
+    </w:p>
+    <w:p>
+      <w:pPr>
+        <w:jc w:val="both"/>
+      </w:pPr>
+      <w:r>
         <w:lastRenderedPageBreak/>
-        <w:t>20)Kakve su karakteristike ego mreža članova Velike trojke? U kojoj meri se te karakteristike</w:t>
-      </w:r>
-    </w:p>
-    <w:p>
-      <w:pPr>
-        <w:jc w:val="both"/>
-      </w:pPr>
-      <w:r>
-        <w:t>razlikuju?</w:t>
-      </w:r>
-    </w:p>
-    <w:p>
-      <w:pPr>
-        <w:jc w:val="both"/>
-      </w:pPr>
-      <w:r>
-        <w:t>21)Kakva je pozicija ego čvora u svakoj od ego mreža? Kako su oni strukturno ugrađeni u</w:t>
-      </w:r>
-    </w:p>
-    <w:p>
-      <w:pPr>
-        <w:jc w:val="both"/>
-      </w:pPr>
-      <w:r>
-        <w:t>mrežu?</w:t>
-      </w:r>
-    </w:p>
-    <w:p>
-      <w:pPr>
-        <w:jc w:val="both"/>
-      </w:pPr>
-      <w:r>
-        <w:t>22)Kako su posmatrane ego mreže ugrađene u mrežu tenisera?</w:t>
-      </w:r>
-    </w:p>
-    <w:p>
-      <w:pPr>
-        <w:jc w:val="both"/>
-      </w:pPr>
-      <w:r>
-        <w:t>23)Analizirati mrežu dobijenu unifikacijom ego mreža članova Velike trojke. Koji procenat</w:t>
-      </w:r>
-    </w:p>
-    <w:p>
-      <w:pPr>
-        <w:jc w:val="both"/>
-      </w:pPr>
-      <w:r>
-        <w:t xml:space="preserve">čvorova mreže svih tenisera učestvuje u njoj? Sprovesti </w:t>
-      </w:r>
-      <w:proofErr w:type="spellStart"/>
-      <w:r>
-        <w:t>klasterisanje</w:t>
-      </w:r>
-      <w:proofErr w:type="spellEnd"/>
-      <w:r>
-        <w:t xml:space="preserve"> ovako dobijene mreže </w:t>
-      </w:r>
-    </w:p>
-    <w:p>
-      <w:pPr>
-        <w:jc w:val="both"/>
-      </w:pPr>
-      <w:r>
-        <w:t>na tri klastera i na osnovu dobijenih rezultata dati interpretaciju kriterijuma pripadnosti</w:t>
-      </w:r>
-    </w:p>
-    <w:p>
-      <w:pPr>
-        <w:jc w:val="both"/>
-      </w:pPr>
-      <w:r>
-        <w:t>klasterima.</w:t>
-      </w:r>
-    </w:p>
-    <w:p>
-      <w:pPr>
-        <w:jc w:val="both"/>
-      </w:pPr>
-      <w:r>
-        <w:t>24)Kakva je distribucija broja tenisera u odnosu na broj mečeva koji su odigrali?</w:t>
-      </w:r>
-    </w:p>
-    <w:p>
-      <w:pPr>
-        <w:jc w:val="both"/>
-      </w:pPr>
-      <w:r>
         <w:t>25)Kakva je distribucija broja turnira u odnosu na podlogu i godinu održavanja?</w:t>
       </w:r>
     </w:p>
@@ -1014,6 +1300,308 @@
     </w:p>
   </w:footnote>
 </w:footnotes>
+</file>
+
+<file path=word/numbering.xml><?xml version="1.0" encoding="utf-8"?>
+<w:numbering xmlns:wpc="http://schemas.microsoft.com/office/word/2010/wordprocessingCanvas" xmlns:cx="http://schemas.microsoft.com/office/drawing/2014/chartex" xmlns:cx1="http://schemas.microsoft.com/office/drawing/2015/9/8/chartex" xmlns:cx2="http://schemas.microsoft.com/office/drawing/2015/10/21/chartex" xmlns:cx3="http://schemas.microsoft.com/office/drawing/2016/5/9/chartex" xmlns:cx4="http://schemas.microsoft.com/office/drawing/2016/5/10/chartex" xmlns:cx5="http://schemas.microsoft.com/office/drawing/2016/5/11/chartex" xmlns:cx6="http://schemas.microsoft.com/office/drawing/2016/5/12/chartex" xmlns:cx7="http://schemas.microsoft.com/office/drawing/2016/5/13/chartex" xmlns:cx8="http://schemas.microsoft.com/office/drawing/2016/5/14/chartex" xmlns:mc="http://schemas.openxmlformats.org/markup-compatibility/2006" xmlns:aink="http://schemas.microsoft.com/office/drawing/2016/ink" xmlns:am3d="http://schemas.microsoft.com/office/drawing/2017/model3d" xmlns:o="urn:schemas-microsoft-com:office:office" xmlns:r="http://schemas.openxmlformats.org/officeDocument/2006/relationships" xmlns:m="http://schemas.openxmlformats.org/officeDocument/2006/math" xmlns:v="urn:schemas-microsoft-com:vml" xmlns:wp14="http://schemas.microsoft.com/office/word/2010/wordprocessingDrawing" xmlns:wp="http://schemas.openxmlformats.org/drawingml/2006/wordprocessingDrawing" xmlns:w10="urn:schemas-microsoft-com:office:word" xmlns:w="http://schemas.openxmlformats.org/wordprocessingml/2006/main" xmlns:w14="http://schemas.microsoft.com/office/word/2010/wordml" xmlns:w15="http://schemas.microsoft.com/office/word/2012/wordml" xmlns:w16cex="http://schemas.microsoft.com/office/word/2018/wordml/cex" xmlns:w16cid="http://schemas.microsoft.com/office/word/2016/wordml/cid" xmlns:w16="http://schemas.microsoft.com/office/word/2018/wordml" xmlns:w16se="http://schemas.microsoft.com/office/word/2015/wordml/symex" xmlns:wpg="http://schemas.microsoft.com/office/word/2010/wordprocessingGroup" xmlns:wpi="http://schemas.microsoft.com/office/word/2010/wordprocessingInk" xmlns:wne="http://schemas.microsoft.com/office/word/2006/wordml" xmlns:wps="http://schemas.microsoft.com/office/word/2010/wordprocessingShape" mc:Ignorable="w14 w15 w16se w16cid w16 w16cex wp14">
+  <w:abstractNum w:abstractNumId="0" w15:restartNumberingAfterBreak="0">
+    <w:nsid w:val="002E07DD"/>
+    <w:multiLevelType w:val="hybridMultilevel"/>
+    <w:tmpl w:val="D1F40076"/>
+    <w:lvl w:ilvl="0" w:tplc="241A000F">
+      <w:start w:val="1"/>
+      <w:numFmt w:val="decimal"/>
+      <w:lvlText w:val="%1."/>
+      <w:lvlJc w:val="left"/>
+      <w:pPr>
+        <w:ind w:left="720" w:hanging="360"/>
+      </w:pPr>
+    </w:lvl>
+    <w:lvl w:ilvl="1" w:tplc="241A0019" w:tentative="1">
+      <w:start w:val="1"/>
+      <w:numFmt w:val="lowerLetter"/>
+      <w:lvlText w:val="%2."/>
+      <w:lvlJc w:val="left"/>
+      <w:pPr>
+        <w:ind w:left="1440" w:hanging="360"/>
+      </w:pPr>
+    </w:lvl>
+    <w:lvl w:ilvl="2" w:tplc="241A001B" w:tentative="1">
+      <w:start w:val="1"/>
+      <w:numFmt w:val="lowerRoman"/>
+      <w:lvlText w:val="%3."/>
+      <w:lvlJc w:val="right"/>
+      <w:pPr>
+        <w:ind w:left="2160" w:hanging="180"/>
+      </w:pPr>
+    </w:lvl>
+    <w:lvl w:ilvl="3" w:tplc="241A000F" w:tentative="1">
+      <w:start w:val="1"/>
+      <w:numFmt w:val="decimal"/>
+      <w:lvlText w:val="%4."/>
+      <w:lvlJc w:val="left"/>
+      <w:pPr>
+        <w:ind w:left="2880" w:hanging="360"/>
+      </w:pPr>
+    </w:lvl>
+    <w:lvl w:ilvl="4" w:tplc="241A0019" w:tentative="1">
+      <w:start w:val="1"/>
+      <w:numFmt w:val="lowerLetter"/>
+      <w:lvlText w:val="%5."/>
+      <w:lvlJc w:val="left"/>
+      <w:pPr>
+        <w:ind w:left="3600" w:hanging="360"/>
+      </w:pPr>
+    </w:lvl>
+    <w:lvl w:ilvl="5" w:tplc="241A001B" w:tentative="1">
+      <w:start w:val="1"/>
+      <w:numFmt w:val="lowerRoman"/>
+      <w:lvlText w:val="%6."/>
+      <w:lvlJc w:val="right"/>
+      <w:pPr>
+        <w:ind w:left="4320" w:hanging="180"/>
+      </w:pPr>
+    </w:lvl>
+    <w:lvl w:ilvl="6" w:tplc="241A000F" w:tentative="1">
+      <w:start w:val="1"/>
+      <w:numFmt w:val="decimal"/>
+      <w:lvlText w:val="%7."/>
+      <w:lvlJc w:val="left"/>
+      <w:pPr>
+        <w:ind w:left="5040" w:hanging="360"/>
+      </w:pPr>
+    </w:lvl>
+    <w:lvl w:ilvl="7" w:tplc="241A0019" w:tentative="1">
+      <w:start w:val="1"/>
+      <w:numFmt w:val="lowerLetter"/>
+      <w:lvlText w:val="%8."/>
+      <w:lvlJc w:val="left"/>
+      <w:pPr>
+        <w:ind w:left="5760" w:hanging="360"/>
+      </w:pPr>
+    </w:lvl>
+    <w:lvl w:ilvl="8" w:tplc="241A001B" w:tentative="1">
+      <w:start w:val="1"/>
+      <w:numFmt w:val="lowerRoman"/>
+      <w:lvlText w:val="%9."/>
+      <w:lvlJc w:val="right"/>
+      <w:pPr>
+        <w:ind w:left="6480" w:hanging="180"/>
+      </w:pPr>
+    </w:lvl>
+  </w:abstractNum>
+  <w:abstractNum w:abstractNumId="1" w15:restartNumberingAfterBreak="0">
+    <w:nsid w:val="181753A3"/>
+    <w:multiLevelType w:val="hybridMultilevel"/>
+    <w:tmpl w:val="573ACD88"/>
+    <w:lvl w:ilvl="0" w:tplc="4BEC0C46">
+      <w:start w:val="10"/>
+      <w:numFmt w:val="bullet"/>
+      <w:lvlText w:val="-"/>
+      <w:lvlJc w:val="left"/>
+      <w:pPr>
+        <w:ind w:left="720" w:hanging="360"/>
+      </w:pPr>
+      <w:rPr>
+        <w:rFonts w:ascii="Calibri" w:eastAsiaTheme="minorHAnsi" w:hAnsi="Calibri" w:cs="Calibri" w:hint="default"/>
+      </w:rPr>
+    </w:lvl>
+    <w:lvl w:ilvl="1" w:tplc="241A0003" w:tentative="1">
+      <w:start w:val="1"/>
+      <w:numFmt w:val="bullet"/>
+      <w:lvlText w:val="o"/>
+      <w:lvlJc w:val="left"/>
+      <w:pPr>
+        <w:ind w:left="1440" w:hanging="360"/>
+      </w:pPr>
+      <w:rPr>
+        <w:rFonts w:ascii="Courier New" w:hAnsi="Courier New" w:cs="Courier New" w:hint="default"/>
+      </w:rPr>
+    </w:lvl>
+    <w:lvl w:ilvl="2" w:tplc="241A0005" w:tentative="1">
+      <w:start w:val="1"/>
+      <w:numFmt w:val="bullet"/>
+      <w:lvlText w:val=""/>
+      <w:lvlJc w:val="left"/>
+      <w:pPr>
+        <w:ind w:left="2160" w:hanging="360"/>
+      </w:pPr>
+      <w:rPr>
+        <w:rFonts w:ascii="Wingdings" w:hAnsi="Wingdings" w:hint="default"/>
+      </w:rPr>
+    </w:lvl>
+    <w:lvl w:ilvl="3" w:tplc="241A0001" w:tentative="1">
+      <w:start w:val="1"/>
+      <w:numFmt w:val="bullet"/>
+      <w:lvlText w:val=""/>
+      <w:lvlJc w:val="left"/>
+      <w:pPr>
+        <w:ind w:left="2880" w:hanging="360"/>
+      </w:pPr>
+      <w:rPr>
+        <w:rFonts w:ascii="Symbol" w:hAnsi="Symbol" w:hint="default"/>
+      </w:rPr>
+    </w:lvl>
+    <w:lvl w:ilvl="4" w:tplc="241A0003" w:tentative="1">
+      <w:start w:val="1"/>
+      <w:numFmt w:val="bullet"/>
+      <w:lvlText w:val="o"/>
+      <w:lvlJc w:val="left"/>
+      <w:pPr>
+        <w:ind w:left="3600" w:hanging="360"/>
+      </w:pPr>
+      <w:rPr>
+        <w:rFonts w:ascii="Courier New" w:hAnsi="Courier New" w:cs="Courier New" w:hint="default"/>
+      </w:rPr>
+    </w:lvl>
+    <w:lvl w:ilvl="5" w:tplc="241A0005" w:tentative="1">
+      <w:start w:val="1"/>
+      <w:numFmt w:val="bullet"/>
+      <w:lvlText w:val=""/>
+      <w:lvlJc w:val="left"/>
+      <w:pPr>
+        <w:ind w:left="4320" w:hanging="360"/>
+      </w:pPr>
+      <w:rPr>
+        <w:rFonts w:ascii="Wingdings" w:hAnsi="Wingdings" w:hint="default"/>
+      </w:rPr>
+    </w:lvl>
+    <w:lvl w:ilvl="6" w:tplc="241A0001" w:tentative="1">
+      <w:start w:val="1"/>
+      <w:numFmt w:val="bullet"/>
+      <w:lvlText w:val=""/>
+      <w:lvlJc w:val="left"/>
+      <w:pPr>
+        <w:ind w:left="5040" w:hanging="360"/>
+      </w:pPr>
+      <w:rPr>
+        <w:rFonts w:ascii="Symbol" w:hAnsi="Symbol" w:hint="default"/>
+      </w:rPr>
+    </w:lvl>
+    <w:lvl w:ilvl="7" w:tplc="241A0003" w:tentative="1">
+      <w:start w:val="1"/>
+      <w:numFmt w:val="bullet"/>
+      <w:lvlText w:val="o"/>
+      <w:lvlJc w:val="left"/>
+      <w:pPr>
+        <w:ind w:left="5760" w:hanging="360"/>
+      </w:pPr>
+      <w:rPr>
+        <w:rFonts w:ascii="Courier New" w:hAnsi="Courier New" w:cs="Courier New" w:hint="default"/>
+      </w:rPr>
+    </w:lvl>
+    <w:lvl w:ilvl="8" w:tplc="241A0005" w:tentative="1">
+      <w:start w:val="1"/>
+      <w:numFmt w:val="bullet"/>
+      <w:lvlText w:val=""/>
+      <w:lvlJc w:val="left"/>
+      <w:pPr>
+        <w:ind w:left="6480" w:hanging="360"/>
+      </w:pPr>
+      <w:rPr>
+        <w:rFonts w:ascii="Wingdings" w:hAnsi="Wingdings" w:hint="default"/>
+      </w:rPr>
+    </w:lvl>
+  </w:abstractNum>
+  <w:abstractNum w:abstractNumId="2" w15:restartNumberingAfterBreak="0">
+    <w:nsid w:val="1EB4045E"/>
+    <w:multiLevelType w:val="hybridMultilevel"/>
+    <w:tmpl w:val="8D486B56"/>
+    <w:lvl w:ilvl="0" w:tplc="241A0011">
+      <w:start w:val="1"/>
+      <w:numFmt w:val="decimal"/>
+      <w:lvlText w:val="%1)"/>
+      <w:lvlJc w:val="left"/>
+      <w:pPr>
+        <w:ind w:left="720" w:hanging="360"/>
+      </w:pPr>
+      <w:rPr>
+        <w:rFonts w:hint="default"/>
+      </w:rPr>
+    </w:lvl>
+    <w:lvl w:ilvl="1" w:tplc="241A0019" w:tentative="1">
+      <w:start w:val="1"/>
+      <w:numFmt w:val="lowerLetter"/>
+      <w:lvlText w:val="%2."/>
+      <w:lvlJc w:val="left"/>
+      <w:pPr>
+        <w:ind w:left="1440" w:hanging="360"/>
+      </w:pPr>
+    </w:lvl>
+    <w:lvl w:ilvl="2" w:tplc="241A001B" w:tentative="1">
+      <w:start w:val="1"/>
+      <w:numFmt w:val="lowerRoman"/>
+      <w:lvlText w:val="%3."/>
+      <w:lvlJc w:val="right"/>
+      <w:pPr>
+        <w:ind w:left="2160" w:hanging="180"/>
+      </w:pPr>
+    </w:lvl>
+    <w:lvl w:ilvl="3" w:tplc="241A000F" w:tentative="1">
+      <w:start w:val="1"/>
+      <w:numFmt w:val="decimal"/>
+      <w:lvlText w:val="%4."/>
+      <w:lvlJc w:val="left"/>
+      <w:pPr>
+        <w:ind w:left="2880" w:hanging="360"/>
+      </w:pPr>
+    </w:lvl>
+    <w:lvl w:ilvl="4" w:tplc="241A0019" w:tentative="1">
+      <w:start w:val="1"/>
+      <w:numFmt w:val="lowerLetter"/>
+      <w:lvlText w:val="%5."/>
+      <w:lvlJc w:val="left"/>
+      <w:pPr>
+        <w:ind w:left="3600" w:hanging="360"/>
+      </w:pPr>
+    </w:lvl>
+    <w:lvl w:ilvl="5" w:tplc="241A001B" w:tentative="1">
+      <w:start w:val="1"/>
+      <w:numFmt w:val="lowerRoman"/>
+      <w:lvlText w:val="%6."/>
+      <w:lvlJc w:val="right"/>
+      <w:pPr>
+        <w:ind w:left="4320" w:hanging="180"/>
+      </w:pPr>
+    </w:lvl>
+    <w:lvl w:ilvl="6" w:tplc="241A000F" w:tentative="1">
+      <w:start w:val="1"/>
+      <w:numFmt w:val="decimal"/>
+      <w:lvlText w:val="%7."/>
+      <w:lvlJc w:val="left"/>
+      <w:pPr>
+        <w:ind w:left="5040" w:hanging="360"/>
+      </w:pPr>
+    </w:lvl>
+    <w:lvl w:ilvl="7" w:tplc="241A0019" w:tentative="1">
+      <w:start w:val="1"/>
+      <w:numFmt w:val="lowerLetter"/>
+      <w:lvlText w:val="%8."/>
+      <w:lvlJc w:val="left"/>
+      <w:pPr>
+        <w:ind w:left="5760" w:hanging="360"/>
+      </w:pPr>
+    </w:lvl>
+    <w:lvl w:ilvl="8" w:tplc="241A001B" w:tentative="1">
+      <w:start w:val="1"/>
+      <w:numFmt w:val="lowerRoman"/>
+      <w:lvlText w:val="%9."/>
+      <w:lvlJc w:val="right"/>
+      <w:pPr>
+        <w:ind w:left="6480" w:hanging="180"/>
+      </w:pPr>
+    </w:lvl>
+  </w:abstractNum>
+  <w:num w:numId="1">
+    <w:abstractNumId w:val="1"/>
+  </w:num>
+  <w:num w:numId="2">
+    <w:abstractNumId w:val="0"/>
+  </w:num>
+  <w:num w:numId="3">
+    <w:abstractNumId w:val="2"/>
+  </w:num>
+</w:numbering>
 </file>
 
 <file path=word/styles.xml><?xml version="1.0" encoding="utf-8"?>
@@ -1486,6 +2074,17 @@
     <w:uiPriority w:val="99"/>
     <w:rsid w:val="00A45524"/>
   </w:style>
+  <w:style w:type="paragraph" w:styleId="ListParagraph">
+    <w:name w:val="List Paragraph"/>
+    <w:basedOn w:val="Normal"/>
+    <w:uiPriority w:val="34"/>
+    <w:qFormat/>
+    <w:rsid w:val="007432A6"/>
+    <w:pPr>
+      <w:ind w:left="720"/>
+      <w:contextualSpacing/>
+    </w:pPr>
+  </w:style>
 </w:styles>
 </file>
 

</xml_diff>

<commit_message>
Presek - do pitanja 16
</commit_message>
<xml_diff>
--- a/documents/Answers.docx
+++ b/documents/Answers.docx
@@ -25,7 +25,15 @@
         <w:jc w:val="both"/>
       </w:pPr>
       <w:r>
-        <w:t>Ovo se odnosi na igrace koji su odigrali bar jedan mec u godini.</w:t>
+        <w:t xml:space="preserve">Ovo se odnosi na </w:t>
+      </w:r>
+      <w:proofErr w:type="spellStart"/>
+      <w:r>
+        <w:t>igrace</w:t>
+      </w:r>
+      <w:proofErr w:type="spellEnd"/>
+      <w:r>
+        <w:t xml:space="preserve"> koji su odigrali bar jedan mec u godini.</w:t>
       </w:r>
     </w:p>
     <w:p>
@@ -163,7 +171,31 @@
         <w:jc w:val="both"/>
       </w:pPr>
       <w:r>
-        <w:t>Koristili smo usmereni graf. Igrac -&gt; Turnir (grane usmerene od igraca ka turnirima).</w:t>
+        <w:t xml:space="preserve">Koristili smo usmereni </w:t>
+      </w:r>
+      <w:proofErr w:type="spellStart"/>
+      <w:r>
+        <w:t>graf</w:t>
+      </w:r>
+      <w:proofErr w:type="spellEnd"/>
+      <w:r>
+        <w:t xml:space="preserve">. </w:t>
+      </w:r>
+      <w:proofErr w:type="spellStart"/>
+      <w:r>
+        <w:t>Igrac</w:t>
+      </w:r>
+      <w:proofErr w:type="spellEnd"/>
+      <w:r>
+        <w:t xml:space="preserve"> -&gt; Turnir (grane usmerene od </w:t>
+      </w:r>
+      <w:proofErr w:type="spellStart"/>
+      <w:r>
+        <w:t>igraca</w:t>
+      </w:r>
+      <w:proofErr w:type="spellEnd"/>
+      <w:r>
+        <w:t xml:space="preserve"> ka turnirima).</w:t>
       </w:r>
     </w:p>
     <w:p>
@@ -241,10 +273,34 @@
       </w:pPr>
       <w:r>
         <w:lastRenderedPageBreak/>
-        <w:t xml:space="preserve">Primetili smo da je u skupu podataka svaki susret dveju drzava </w:t>
-      </w:r>
-      <w:r>
-        <w:t xml:space="preserve">u Davis Cupu </w:t>
+        <w:t xml:space="preserve">Primetili smo da je u skupu podataka svaki susret dveju </w:t>
+      </w:r>
+      <w:proofErr w:type="spellStart"/>
+      <w:r>
+        <w:t>drzava</w:t>
+      </w:r>
+      <w:proofErr w:type="spellEnd"/>
+      <w:r>
+        <w:t xml:space="preserve"> </w:t>
+      </w:r>
+      <w:r>
+        <w:t xml:space="preserve">u </w:t>
+      </w:r>
+      <w:proofErr w:type="spellStart"/>
+      <w:r>
+        <w:t>Davis</w:t>
+      </w:r>
+      <w:proofErr w:type="spellEnd"/>
+      <w:r>
+        <w:t xml:space="preserve"> </w:t>
+      </w:r>
+      <w:proofErr w:type="spellStart"/>
+      <w:r>
+        <w:t>Cupu</w:t>
+      </w:r>
+      <w:proofErr w:type="spellEnd"/>
+      <w:r>
+        <w:t xml:space="preserve"> </w:t>
       </w:r>
       <w:r>
         <w:t xml:space="preserve">predstavljen kao zaseban turnir, pa samo sve te </w:t>
@@ -253,7 +309,15 @@
         <w:t>turnire</w:t>
       </w:r>
       <w:r>
-        <w:t xml:space="preserve"> agregirali u jedan turnir.</w:t>
+        <w:t xml:space="preserve"> </w:t>
+      </w:r>
+      <w:proofErr w:type="spellStart"/>
+      <w:r>
+        <w:t>agregirali</w:t>
+      </w:r>
+      <w:proofErr w:type="spellEnd"/>
+      <w:r>
+        <w:t xml:space="preserve"> u jedan turnir.</w:t>
       </w:r>
     </w:p>
     <w:p>
@@ -357,13 +421,85 @@
         <w:jc w:val="both"/>
       </w:pPr>
       <w:r>
-        <w:t>Dobri kandidati za predstavnike profesionalnih tenisera su oni koji imaju visoku Eigenvector centralnost zato sto su povezani sa drugim uticajnim cvorovima u mrezi, pa bi trebalo da imaju dobar uvid u stanje tenisa.</w:t>
-      </w:r>
-      <w:r>
-        <w:t xml:space="preserve"> Takvi teniseri ne moraju nuzno da imaju mnogo veza, ali oni imaju veze ka ostalim cvorovima koji su dobro povezani.</w:t>
-      </w:r>
-      <w:r>
-        <w:t xml:space="preserve"> Ukoliko bismo posmatrali vise predstavnika koji imaju visoku Eigenvector centralnost ne bi bilo znacajnih razlika zato sto su takvi cvorovi medjusobno dobro povezani.</w:t>
+        <w:t xml:space="preserve">Dobri kandidati za predstavnike profesionalnih tenisera su oni koji imaju visoku </w:t>
+      </w:r>
+      <w:proofErr w:type="spellStart"/>
+      <w:r>
+        <w:t>Eigenvector</w:t>
+      </w:r>
+      <w:proofErr w:type="spellEnd"/>
+      <w:r>
+        <w:t xml:space="preserve"> centralnost zato sto su povezani sa drugim uticajnim </w:t>
+      </w:r>
+      <w:proofErr w:type="spellStart"/>
+      <w:r>
+        <w:t>cvorovima</w:t>
+      </w:r>
+      <w:proofErr w:type="spellEnd"/>
+      <w:r>
+        <w:t xml:space="preserve"> u </w:t>
+      </w:r>
+      <w:proofErr w:type="spellStart"/>
+      <w:r>
+        <w:t>mrezi</w:t>
+      </w:r>
+      <w:proofErr w:type="spellEnd"/>
+      <w:r>
+        <w:t>, pa bi trebalo da imaju dobar uvid u stanje tenisa.</w:t>
+      </w:r>
+      <w:r>
+        <w:t xml:space="preserve"> Takvi teniseri ne moraju </w:t>
+      </w:r>
+      <w:proofErr w:type="spellStart"/>
+      <w:r>
+        <w:t>nuzno</w:t>
+      </w:r>
+      <w:proofErr w:type="spellEnd"/>
+      <w:r>
+        <w:t xml:space="preserve"> da imaju mnogo veza, ali oni imaju veze ka ostalim </w:t>
+      </w:r>
+      <w:proofErr w:type="spellStart"/>
+      <w:r>
+        <w:t>cvorovima</w:t>
+      </w:r>
+      <w:proofErr w:type="spellEnd"/>
+      <w:r>
+        <w:t xml:space="preserve"> koji su dobro povezani.</w:t>
+      </w:r>
+      <w:r>
+        <w:t xml:space="preserve"> Ukoliko bismo posmatrali vise predstavnika koji imaju visoku </w:t>
+      </w:r>
+      <w:proofErr w:type="spellStart"/>
+      <w:r>
+        <w:t>Eigenvector</w:t>
+      </w:r>
+      <w:proofErr w:type="spellEnd"/>
+      <w:r>
+        <w:t xml:space="preserve"> centralnost ne bi bilo </w:t>
+      </w:r>
+      <w:proofErr w:type="spellStart"/>
+      <w:r>
+        <w:t>znacajnih</w:t>
+      </w:r>
+      <w:proofErr w:type="spellEnd"/>
+      <w:r>
+        <w:t xml:space="preserve"> razlika zato sto su takvi </w:t>
+      </w:r>
+      <w:proofErr w:type="spellStart"/>
+      <w:r>
+        <w:t>cvorovi</w:t>
+      </w:r>
+      <w:proofErr w:type="spellEnd"/>
+      <w:r>
+        <w:t xml:space="preserve"> </w:t>
+      </w:r>
+      <w:proofErr w:type="spellStart"/>
+      <w:r>
+        <w:t>medjusobno</w:t>
+      </w:r>
+      <w:proofErr w:type="spellEnd"/>
+      <w:r>
+        <w:t xml:space="preserve"> dobro povezani.</w:t>
       </w:r>
     </w:p>
     <w:p>
@@ -472,7 +608,23 @@
         <w:jc w:val="both"/>
       </w:pPr>
       <w:r>
-        <w:t>Visoko su rangirani, sto i ima smisla jer je na turnirima moguce izgubiti samo jednom, a pobediti mnogo puta. Stoga, da bi se teniser susreo sa velikim broj drugih tenisera mora da pobedjuje, a samim tim ima i dobar rang.</w:t>
+        <w:t xml:space="preserve">Visoko su rangirani, sto i ima smisla jer je na turnirima </w:t>
+      </w:r>
+      <w:proofErr w:type="spellStart"/>
+      <w:r>
+        <w:t>moguce</w:t>
+      </w:r>
+      <w:proofErr w:type="spellEnd"/>
+      <w:r>
+        <w:t xml:space="preserve"> izgubiti samo jednom, a pobediti mnogo puta. Stoga, da bi se teniser susreo sa velikim broj drugih tenisera mora da </w:t>
+      </w:r>
+      <w:proofErr w:type="spellStart"/>
+      <w:r>
+        <w:t>pobedjuje</w:t>
+      </w:r>
+      <w:proofErr w:type="spellEnd"/>
+      <w:r>
+        <w:t>, a samim tim ima i dobar rang.</w:t>
       </w:r>
     </w:p>
     <w:p>
@@ -701,7 +853,39 @@
         <w:jc w:val="both"/>
       </w:pPr>
       <w:r>
-        <w:t>Vidimo iz tabele da su nasi teniseri dobro rangirani i imaju puno odigranih meceva u toku godine. Izuzetak su Pedja Krstin i Miomir Kecmanovic koji su odigrali samo po 2 meca. Zanimljivo je sto svi igraju desnom rukom.</w:t>
+        <w:t xml:space="preserve">Vidimo iz tabele da su </w:t>
+      </w:r>
+      <w:proofErr w:type="spellStart"/>
+      <w:r>
+        <w:t>nasi</w:t>
+      </w:r>
+      <w:proofErr w:type="spellEnd"/>
+      <w:r>
+        <w:t xml:space="preserve"> teniseri dobro rangirani i imaju puno odigranih </w:t>
+      </w:r>
+      <w:proofErr w:type="spellStart"/>
+      <w:r>
+        <w:t>meceva</w:t>
+      </w:r>
+      <w:proofErr w:type="spellEnd"/>
+      <w:r>
+        <w:t xml:space="preserve"> u toku godine. Izuzetak su </w:t>
+      </w:r>
+      <w:proofErr w:type="spellStart"/>
+      <w:r>
+        <w:t>Pedja</w:t>
+      </w:r>
+      <w:proofErr w:type="spellEnd"/>
+      <w:r>
+        <w:t xml:space="preserve"> Krstin i Miomir </w:t>
+      </w:r>
+      <w:proofErr w:type="spellStart"/>
+      <w:r>
+        <w:t>Kecmanovic</w:t>
+      </w:r>
+      <w:proofErr w:type="spellEnd"/>
+      <w:r>
+        <w:t xml:space="preserve"> koji su odigrali samo po 2 meca. Zanimljivo je sto svi igraju desnom rukom.</w:t>
       </w:r>
     </w:p>
     <w:p>
@@ -731,21 +915,181 @@
         <w:jc w:val="both"/>
       </w:pPr>
       <w:r>
-        <w:t>Prvo je pokrenut Girvan-Newman algoritam koji je podelio mrezu na 203 komune, od kojih jedna ima preko 30% tenisera koji se nalaze na vrhu ATP liste, i mnogo malih komuna koje imaju 10ak ili manje cvorova. Ova podela ima smisla jer dobri igraci cesce i igraju medjusobno, dok gori igraci igraju redje i sa manjim brojem drugih tenisera. Koeficijent modularnosti ove podele je ~0,08 sto se ne smatra dobrom podelom.</w:t>
-      </w:r>
-    </w:p>
-    <w:p>
-      <w:pPr>
-        <w:jc w:val="both"/>
-      </w:pPr>
-      <w:r>
-        <w:t>Zatim je pokrenut Louvain alg</w:t>
-      </w:r>
-      <w:r>
-        <w:t>oritam. Dobijeno je 27 komuna. Najveca ima 58 tenisera i manje su razlike izmedju velicina komuna. Najvecih 9 komuna su jako dobro medjusobno povezane i one obuhvataju visoko rangirane tenisere, dok ostale obuhvataju manje uspesne tenisere. Interesantno je primetiti da su Nadal i Djokovic u istoj, najvecoj komuni, dok je Federer u skoro duplo manjoj komuni.</w:t>
-      </w:r>
-      <w:r>
-        <w:t xml:space="preserve"> Koeficijent modularnosti je ~0,22 sto ukazuje na bolju podelu</w:t>
+        <w:t xml:space="preserve">Prvo je pokrenut </w:t>
+      </w:r>
+      <w:proofErr w:type="spellStart"/>
+      <w:r>
+        <w:t>Girvan-Newman</w:t>
+      </w:r>
+      <w:proofErr w:type="spellEnd"/>
+      <w:r>
+        <w:t xml:space="preserve"> algoritam koji je podelio </w:t>
+      </w:r>
+      <w:proofErr w:type="spellStart"/>
+      <w:r>
+        <w:t>mrezu</w:t>
+      </w:r>
+      <w:proofErr w:type="spellEnd"/>
+      <w:r>
+        <w:t xml:space="preserve"> na 203 komune, od kojih jedna ima preko 30% tenisera koji se nalaze na vrhu ATP liste, i mnogo malih komuna koje imaju 10ak ili manje </w:t>
+      </w:r>
+      <w:proofErr w:type="spellStart"/>
+      <w:r>
+        <w:t>cvorova</w:t>
+      </w:r>
+      <w:proofErr w:type="spellEnd"/>
+      <w:r>
+        <w:t xml:space="preserve">. Ova podela ima smisla jer dobri </w:t>
+      </w:r>
+      <w:proofErr w:type="spellStart"/>
+      <w:r>
+        <w:t>igraci</w:t>
+      </w:r>
+      <w:proofErr w:type="spellEnd"/>
+      <w:r>
+        <w:t xml:space="preserve"> </w:t>
+      </w:r>
+      <w:proofErr w:type="spellStart"/>
+      <w:r>
+        <w:t>cesce</w:t>
+      </w:r>
+      <w:proofErr w:type="spellEnd"/>
+      <w:r>
+        <w:t xml:space="preserve"> i igraju </w:t>
+      </w:r>
+      <w:proofErr w:type="spellStart"/>
+      <w:r>
+        <w:t>medjusobno</w:t>
+      </w:r>
+      <w:proofErr w:type="spellEnd"/>
+      <w:r>
+        <w:t xml:space="preserve">, dok gori </w:t>
+      </w:r>
+      <w:proofErr w:type="spellStart"/>
+      <w:r>
+        <w:t>igraci</w:t>
+      </w:r>
+      <w:proofErr w:type="spellEnd"/>
+      <w:r>
+        <w:t xml:space="preserve"> igraju </w:t>
+      </w:r>
+      <w:proofErr w:type="spellStart"/>
+      <w:r>
+        <w:t>redje</w:t>
+      </w:r>
+      <w:proofErr w:type="spellEnd"/>
+      <w:r>
+        <w:t xml:space="preserve"> i sa manjim brojem drugih tenisera. Koeficijent </w:t>
+      </w:r>
+      <w:proofErr w:type="spellStart"/>
+      <w:r>
+        <w:t>modularnosti</w:t>
+      </w:r>
+      <w:proofErr w:type="spellEnd"/>
+      <w:r>
+        <w:t xml:space="preserve"> ove podele je ~0,08 sto se ne smatra dobrom podelom.</w:t>
+      </w:r>
+    </w:p>
+    <w:p>
+      <w:pPr>
+        <w:jc w:val="both"/>
+      </w:pPr>
+      <w:r>
+        <w:t xml:space="preserve">Zatim je pokrenut </w:t>
+      </w:r>
+      <w:proofErr w:type="spellStart"/>
+      <w:r>
+        <w:t>Louvain</w:t>
+      </w:r>
+      <w:proofErr w:type="spellEnd"/>
+      <w:r>
+        <w:t xml:space="preserve"> alg</w:t>
+      </w:r>
+      <w:r>
+        <w:t xml:space="preserve">oritam. Dobijeno je 27 komuna. </w:t>
+      </w:r>
+      <w:proofErr w:type="spellStart"/>
+      <w:r>
+        <w:t>Najveca</w:t>
+      </w:r>
+      <w:proofErr w:type="spellEnd"/>
+      <w:r>
+        <w:t xml:space="preserve"> ima 58 tenisera i manje su razlike </w:t>
+      </w:r>
+      <w:proofErr w:type="spellStart"/>
+      <w:r>
+        <w:t>izmedju</w:t>
+      </w:r>
+      <w:proofErr w:type="spellEnd"/>
+      <w:r>
+        <w:t xml:space="preserve"> </w:t>
+      </w:r>
+      <w:proofErr w:type="spellStart"/>
+      <w:r>
+        <w:t>velicina</w:t>
+      </w:r>
+      <w:proofErr w:type="spellEnd"/>
+      <w:r>
+        <w:t xml:space="preserve"> komuna. </w:t>
+      </w:r>
+      <w:proofErr w:type="spellStart"/>
+      <w:r>
+        <w:t>Najvecih</w:t>
+      </w:r>
+      <w:proofErr w:type="spellEnd"/>
+      <w:r>
+        <w:t xml:space="preserve"> 9 komuna su jako dobro </w:t>
+      </w:r>
+      <w:proofErr w:type="spellStart"/>
+      <w:r>
+        <w:t>medjusobno</w:t>
+      </w:r>
+      <w:proofErr w:type="spellEnd"/>
+      <w:r>
+        <w:t xml:space="preserve"> povezane i one obuhvataju visoko rangirane tenisere, dok ostale obuhvataju manje </w:t>
+      </w:r>
+      <w:proofErr w:type="spellStart"/>
+      <w:r>
+        <w:t>uspesne</w:t>
+      </w:r>
+      <w:proofErr w:type="spellEnd"/>
+      <w:r>
+        <w:t xml:space="preserve"> tenisere. Interesantno je primetiti da su </w:t>
+      </w:r>
+      <w:proofErr w:type="spellStart"/>
+      <w:r>
+        <w:t>Nadal</w:t>
+      </w:r>
+      <w:proofErr w:type="spellEnd"/>
+      <w:r>
+        <w:t xml:space="preserve"> i </w:t>
+      </w:r>
+      <w:proofErr w:type="spellStart"/>
+      <w:r>
+        <w:t>Djokovic</w:t>
+      </w:r>
+      <w:proofErr w:type="spellEnd"/>
+      <w:r>
+        <w:t xml:space="preserve"> u istoj, </w:t>
+      </w:r>
+      <w:proofErr w:type="spellStart"/>
+      <w:r>
+        <w:t>najvecoj</w:t>
+      </w:r>
+      <w:proofErr w:type="spellEnd"/>
+      <w:r>
+        <w:t xml:space="preserve"> komuni, dok je Federer u skoro duplo manjoj komuni.</w:t>
+      </w:r>
+      <w:r>
+        <w:t xml:space="preserve"> Koeficijent </w:t>
+      </w:r>
+      <w:proofErr w:type="spellStart"/>
+      <w:r>
+        <w:t>modularnosti</w:t>
+      </w:r>
+      <w:proofErr w:type="spellEnd"/>
+      <w:r>
+        <w:t xml:space="preserve"> je ~0,22 sto ukazuje na bolju podelu</w:t>
       </w:r>
       <w:r>
         <w:t>.</w:t>
@@ -764,7 +1108,23 @@
         <w:jc w:val="both"/>
       </w:pPr>
       <w:r>
-        <w:t>Sprovesti analizu klasterisanja i asortativnu analizu, pa uporediti grupisanje na osnovu</w:t>
+        <w:t xml:space="preserve">Sprovesti analizu </w:t>
+      </w:r>
+      <w:proofErr w:type="spellStart"/>
+      <w:r>
+        <w:t>klasterisanja</w:t>
+      </w:r>
+      <w:proofErr w:type="spellEnd"/>
+      <w:r>
+        <w:t xml:space="preserve"> i </w:t>
+      </w:r>
+      <w:proofErr w:type="spellStart"/>
+      <w:r>
+        <w:t>asortativnu</w:t>
+      </w:r>
+      <w:proofErr w:type="spellEnd"/>
+      <w:r>
+        <w:t xml:space="preserve"> analizu, pa uporediti grupisanje na osnovu</w:t>
       </w:r>
     </w:p>
     <w:p>
@@ -787,32 +1147,87 @@
       <w:pPr>
         <w:jc w:val="both"/>
       </w:pPr>
-      <w:r>
-        <w:t>assortativity_country: 0.017737013898119845</w:t>
-      </w:r>
-    </w:p>
-    <w:p>
-      <w:pPr>
-        <w:jc w:val="both"/>
-      </w:pPr>
-      <w:r>
-        <w:t>assortativity_avg_rank: 0.5174424900925774</w:t>
-      </w:r>
-    </w:p>
-    <w:p>
-      <w:pPr>
-        <w:jc w:val="both"/>
-      </w:pPr>
-      <w:r>
-        <w:t>assortativity_degree_weighted: 0.22945507317379313</w:t>
-      </w:r>
-    </w:p>
-    <w:p>
-      <w:pPr>
-        <w:jc w:val="both"/>
-      </w:pPr>
-      <w:r>
-        <w:t>Iz prilozenih koeficijenata asortativnosti mozemo zakljuciti sledece:</w:t>
+      <w:proofErr w:type="spellStart"/>
+      <w:r>
+        <w:t>assortativity_country</w:t>
+      </w:r>
+      <w:proofErr w:type="spellEnd"/>
+      <w:r>
+        <w:t>: 0.017737013898119845</w:t>
+      </w:r>
+    </w:p>
+    <w:p>
+      <w:pPr>
+        <w:jc w:val="both"/>
+      </w:pPr>
+      <w:proofErr w:type="spellStart"/>
+      <w:r>
+        <w:t>assortativity_avg_rank</w:t>
+      </w:r>
+      <w:proofErr w:type="spellEnd"/>
+      <w:r>
+        <w:t>: 0.5174424900925774</w:t>
+      </w:r>
+    </w:p>
+    <w:p>
+      <w:pPr>
+        <w:jc w:val="both"/>
+      </w:pPr>
+      <w:proofErr w:type="spellStart"/>
+      <w:r>
+        <w:t>assortativity_degree_weighted</w:t>
+      </w:r>
+      <w:proofErr w:type="spellEnd"/>
+      <w:r>
+        <w:t>: 0.22945507317379313</w:t>
+      </w:r>
+    </w:p>
+    <w:p>
+      <w:pPr>
+        <w:jc w:val="both"/>
+      </w:pPr>
+      <w:r>
+        <w:t xml:space="preserve">Iz </w:t>
+      </w:r>
+      <w:proofErr w:type="spellStart"/>
+      <w:r>
+        <w:t>prilozenih</w:t>
+      </w:r>
+      <w:proofErr w:type="spellEnd"/>
+      <w:r>
+        <w:t xml:space="preserve"> koeficijenata </w:t>
+      </w:r>
+      <w:proofErr w:type="spellStart"/>
+      <w:r>
+        <w:t>asortativnosti</w:t>
+      </w:r>
+      <w:proofErr w:type="spellEnd"/>
+      <w:r>
+        <w:t xml:space="preserve"> </w:t>
+      </w:r>
+      <w:proofErr w:type="spellStart"/>
+      <w:r>
+        <w:t>mozemo</w:t>
+      </w:r>
+      <w:proofErr w:type="spellEnd"/>
+      <w:r>
+        <w:t xml:space="preserve"> </w:t>
+      </w:r>
+      <w:proofErr w:type="spellStart"/>
+      <w:r>
+        <w:t>zakljuciti</w:t>
+      </w:r>
+      <w:proofErr w:type="spellEnd"/>
+      <w:r>
+        <w:t xml:space="preserve"> </w:t>
+      </w:r>
+      <w:proofErr w:type="spellStart"/>
+      <w:r>
+        <w:t>sledece</w:t>
+      </w:r>
+      <w:proofErr w:type="spellEnd"/>
+      <w:r>
+        <w:t>:</w:t>
       </w:r>
     </w:p>
     <w:p>
@@ -825,7 +1240,23 @@
         <w:jc w:val="both"/>
       </w:pPr>
       <w:r>
-        <w:t>Koeficijent asortativnosti za tenisere iz istih zemalja je pozitivan, ali izuzetno mali sto ukazuje da postoji slaba tendencija da medjusobno igraju teniseri iz istih zemalja.</w:t>
+        <w:t xml:space="preserve">Koeficijent </w:t>
+      </w:r>
+      <w:proofErr w:type="spellStart"/>
+      <w:r>
+        <w:t>asortativnosti</w:t>
+      </w:r>
+      <w:proofErr w:type="spellEnd"/>
+      <w:r>
+        <w:t xml:space="preserve"> za tenisere iz istih zemalja je pozitivan, ali izuzetno mali sto ukazuje da postoji slaba tendencija da </w:t>
+      </w:r>
+      <w:proofErr w:type="spellStart"/>
+      <w:r>
+        <w:t>medjusobno</w:t>
+      </w:r>
+      <w:proofErr w:type="spellEnd"/>
+      <w:r>
+        <w:t xml:space="preserve"> igraju teniseri iz istih zemalja.</w:t>
       </w:r>
     </w:p>
     <w:p>
@@ -838,10 +1269,39 @@
         <w:jc w:val="both"/>
       </w:pPr>
       <w:r>
-        <w:t xml:space="preserve">Koeficijent asortativnosti za tenisere </w:t>
-      </w:r>
-      <w:r>
-        <w:t>koji imaju slicni rang je izrazito pozitivan, sto ukazuje na to da se uglavnom na turnirima srecu teniseri koji imaju slican rang.</w:t>
+        <w:t xml:space="preserve">Koeficijent </w:t>
+      </w:r>
+      <w:proofErr w:type="spellStart"/>
+      <w:r>
+        <w:t>asortativnosti</w:t>
+      </w:r>
+      <w:proofErr w:type="spellEnd"/>
+      <w:r>
+        <w:t xml:space="preserve"> za tenisere koji imaju </w:t>
+      </w:r>
+      <w:proofErr w:type="spellStart"/>
+      <w:r>
+        <w:t>slicni</w:t>
+      </w:r>
+      <w:proofErr w:type="spellEnd"/>
+      <w:r>
+        <w:t xml:space="preserve"> rang je izrazito pozitivan, sto ukazuje na to da se uglavnom na turnirima </w:t>
+      </w:r>
+      <w:proofErr w:type="spellStart"/>
+      <w:r>
+        <w:t>srecu</w:t>
+      </w:r>
+      <w:proofErr w:type="spellEnd"/>
+      <w:r>
+        <w:t xml:space="preserve"> teniseri koji imaju </w:t>
+      </w:r>
+      <w:proofErr w:type="spellStart"/>
+      <w:r>
+        <w:t>slican</w:t>
+      </w:r>
+      <w:proofErr w:type="spellEnd"/>
+      <w:r>
+        <w:t xml:space="preserve"> rang.</w:t>
       </w:r>
     </w:p>
     <w:p>
@@ -854,22 +1314,63 @@
         <w:jc w:val="both"/>
       </w:pPr>
       <w:r>
-        <w:t xml:space="preserve">Koeficijent asortativnosti za tenisere koji imaju </w:t>
-      </w:r>
-      <w:r>
-        <w:t>slican broj odigranih meceva</w:t>
-      </w:r>
+        <w:t xml:space="preserve">Koeficijent </w:t>
+      </w:r>
+      <w:proofErr w:type="spellStart"/>
+      <w:r>
+        <w:t>asortativnosti</w:t>
+      </w:r>
+      <w:proofErr w:type="spellEnd"/>
+      <w:r>
+        <w:t xml:space="preserve"> za tenisere koji imaju </w:t>
+      </w:r>
+      <w:proofErr w:type="spellStart"/>
+      <w:r>
+        <w:t>slican</w:t>
+      </w:r>
+      <w:proofErr w:type="spellEnd"/>
+      <w:r>
+        <w:t xml:space="preserve"> broj odigranih </w:t>
+      </w:r>
+      <w:proofErr w:type="spellStart"/>
+      <w:r>
+        <w:t>meceva</w:t>
+      </w:r>
+      <w:proofErr w:type="spellEnd"/>
+      <w:r>
+        <w:t xml:space="preserve"> je pozitivan, </w:t>
+      </w:r>
+      <w:proofErr w:type="spellStart"/>
+      <w:r>
+        <w:t>medjutim</w:t>
+      </w:r>
+      <w:proofErr w:type="spellEnd"/>
+      <w:r>
+        <w:t xml:space="preserve"> ne izrazito jer se u ranim fazama </w:t>
+      </w:r>
+      <w:proofErr w:type="spellStart"/>
+      <w:r>
+        <w:t>takmicenja</w:t>
+      </w:r>
+      <w:proofErr w:type="spellEnd"/>
       <w:r>
         <w:t xml:space="preserve"> </w:t>
       </w:r>
-      <w:r>
-        <w:t xml:space="preserve">je </w:t>
-      </w:r>
-      <w:r>
-        <w:t>pozitivan</w:t>
-      </w:r>
-      <w:r>
-        <w:t>, medjutim ne izrazito jer se u ranim fazama takmicenja srecu teniseri koji mnogo igraju sa onim koji malo igraju (odnosno koji bivaju izbaceni od strane boljih tenisera).</w:t>
+      <w:proofErr w:type="spellStart"/>
+      <w:r>
+        <w:t>srecu</w:t>
+      </w:r>
+      <w:proofErr w:type="spellEnd"/>
+      <w:r>
+        <w:t xml:space="preserve"> teniseri koji mnogo igraju sa onim koji malo igraju (odnosno koji bivaju </w:t>
+      </w:r>
+      <w:proofErr w:type="spellStart"/>
+      <w:r>
+        <w:t>izbaceni</w:t>
+      </w:r>
+      <w:proofErr w:type="spellEnd"/>
+      <w:r>
+        <w:t xml:space="preserve"> od strane boljih tenisera).</w:t>
       </w:r>
     </w:p>
     <w:p>
@@ -911,22 +1412,59 @@
       <w:pPr>
         <w:jc w:val="both"/>
       </w:pPr>
-      <w:r>
-        <w:t>average_edge_weight: 1.1607071112896745</w:t>
-      </w:r>
-    </w:p>
-    <w:p>
-      <w:pPr>
-        <w:jc w:val="both"/>
-      </w:pPr>
-      <w:r>
-        <w:t xml:space="preserve">Posto je prosecna tezina grane </w:t>
+      <w:proofErr w:type="spellStart"/>
+      <w:r>
+        <w:t>average_edge_weight</w:t>
+      </w:r>
+      <w:proofErr w:type="spellEnd"/>
+      <w:r>
+        <w:t>: 1.1607071112896745</w:t>
+      </w:r>
+    </w:p>
+    <w:p>
+      <w:pPr>
+        <w:jc w:val="both"/>
+      </w:pPr>
+      <w:r>
+        <w:t xml:space="preserve">Posto je </w:t>
+      </w:r>
+      <w:proofErr w:type="spellStart"/>
+      <w:r>
+        <w:t>prosecna</w:t>
+      </w:r>
+      <w:proofErr w:type="spellEnd"/>
+      <w:r>
+        <w:t xml:space="preserve"> tezina grane </w:t>
       </w:r>
       <w:r>
         <w:t>blizu 1</w:t>
       </w:r>
       <w:r>
-        <w:t xml:space="preserve"> to znaci da teniseri nemaju tendenciju da se susrecu sa istim teniserima. Medjutim, oni koji se susrecu vise puta</w:t>
+        <w:t xml:space="preserve"> to znaci da teniseri nemaju tendenciju da se </w:t>
+      </w:r>
+      <w:proofErr w:type="spellStart"/>
+      <w:r>
+        <w:t>susrecu</w:t>
+      </w:r>
+      <w:proofErr w:type="spellEnd"/>
+      <w:r>
+        <w:t xml:space="preserve"> sa istim teniserima. </w:t>
+      </w:r>
+      <w:proofErr w:type="spellStart"/>
+      <w:r>
+        <w:t>Medjutim</w:t>
+      </w:r>
+      <w:proofErr w:type="spellEnd"/>
+      <w:r>
+        <w:t xml:space="preserve">, oni koji se </w:t>
+      </w:r>
+      <w:proofErr w:type="spellStart"/>
+      <w:r>
+        <w:t>susrecu</w:t>
+      </w:r>
+      <w:proofErr w:type="spellEnd"/>
+      <w:r>
+        <w:t xml:space="preserve"> vise puta</w:t>
       </w:r>
       <w:r>
         <w:t xml:space="preserve"> </w:t>
@@ -935,7 +1473,23 @@
         <w:t xml:space="preserve">su </w:t>
       </w:r>
       <w:r>
-        <w:t>teniseri koji su bolje rangirani, tako da se moze reci da rangiranje utice na ponovne susrete.</w:t>
+        <w:t xml:space="preserve">teniseri koji su bolje rangirani, tako da se </w:t>
+      </w:r>
+      <w:proofErr w:type="spellStart"/>
+      <w:r>
+        <w:t>moze</w:t>
+      </w:r>
+      <w:proofErr w:type="spellEnd"/>
+      <w:r>
+        <w:t xml:space="preserve"> reci da rangiranje </w:t>
+      </w:r>
+      <w:proofErr w:type="spellStart"/>
+      <w:r>
+        <w:t>utice</w:t>
+      </w:r>
+      <w:proofErr w:type="spellEnd"/>
+      <w:r>
+        <w:t xml:space="preserve"> na ponovne susrete.</w:t>
       </w:r>
     </w:p>
     <w:p>
@@ -964,7 +1518,23 @@
         <w:jc w:val="both"/>
       </w:pPr>
       <w:r>
-        <w:t>Jezgro mreze predstavljaju visoko rangirani teniseri, okvirno prvih 100 igraca.</w:t>
+        <w:t xml:space="preserve">Jezgro </w:t>
+      </w:r>
+      <w:proofErr w:type="spellStart"/>
+      <w:r>
+        <w:t>mreze</w:t>
+      </w:r>
+      <w:proofErr w:type="spellEnd"/>
+      <w:r>
+        <w:t xml:space="preserve"> predstavljaju visoko rangirani teniseri, okvirno prvih 100 </w:t>
+      </w:r>
+      <w:proofErr w:type="spellStart"/>
+      <w:r>
+        <w:t>igraca</w:t>
+      </w:r>
+      <w:proofErr w:type="spellEnd"/>
+      <w:r>
+        <w:t>.</w:t>
       </w:r>
     </w:p>
     <w:p>
@@ -990,7 +1560,31 @@
         <w:jc w:val="both"/>
       </w:pPr>
       <w:r>
-        <w:t>To se moze zakljuciti na osnovu relacione centralnosti cvorova.</w:t>
+        <w:t xml:space="preserve">To se </w:t>
+      </w:r>
+      <w:proofErr w:type="spellStart"/>
+      <w:r>
+        <w:t>moze</w:t>
+      </w:r>
+      <w:proofErr w:type="spellEnd"/>
+      <w:r>
+        <w:t xml:space="preserve"> </w:t>
+      </w:r>
+      <w:proofErr w:type="spellStart"/>
+      <w:r>
+        <w:t>zakljuciti</w:t>
+      </w:r>
+      <w:proofErr w:type="spellEnd"/>
+      <w:r>
+        <w:t xml:space="preserve"> na osnovu relacione centralnosti </w:t>
+      </w:r>
+      <w:proofErr w:type="spellStart"/>
+      <w:r>
+        <w:t>cvorova</w:t>
+      </w:r>
+      <w:proofErr w:type="spellEnd"/>
+      <w:r>
+        <w:t>.</w:t>
       </w:r>
     </w:p>
     <w:p>
@@ -1021,21 +1615,42 @@
       <w:pPr>
         <w:jc w:val="both"/>
       </w:pPr>
-      <w:r>
-        <w:t>Agregirana:</w:t>
-      </w:r>
-    </w:p>
-    <w:p>
-      <w:pPr>
-        <w:jc w:val="both"/>
-      </w:pPr>
-    </w:p>
-    <w:p>
-      <w:pPr>
-        <w:jc w:val="both"/>
-      </w:pPr>
-      <w:r>
-        <w:t xml:space="preserve">Vidimo da su relacione centralnosti male, sto znaci da grupe generalno nisu povezane preko odredjenih cvorova. </w:t>
+      <w:proofErr w:type="spellStart"/>
+      <w:r>
+        <w:t>Agregirana</w:t>
+      </w:r>
+      <w:proofErr w:type="spellEnd"/>
+      <w:r>
+        <w:t>:</w:t>
+      </w:r>
+    </w:p>
+    <w:p>
+      <w:pPr>
+        <w:jc w:val="both"/>
+      </w:pPr>
+    </w:p>
+    <w:p>
+      <w:pPr>
+        <w:jc w:val="both"/>
+      </w:pPr>
+      <w:r>
+        <w:t xml:space="preserve">Vidimo da su relacione centralnosti male, sto znaci da grupe generalno nisu povezane preko </w:t>
+      </w:r>
+      <w:proofErr w:type="spellStart"/>
+      <w:r>
+        <w:t>odredjenih</w:t>
+      </w:r>
+      <w:proofErr w:type="spellEnd"/>
+      <w:r>
+        <w:t xml:space="preserve"> </w:t>
+      </w:r>
+      <w:proofErr w:type="spellStart"/>
+      <w:r>
+        <w:t>cvorova</w:t>
+      </w:r>
+      <w:proofErr w:type="spellEnd"/>
+      <w:r>
+        <w:t xml:space="preserve">. </w:t>
       </w:r>
     </w:p>
     <w:p>
@@ -1082,8 +1697,13 @@
       <w:pPr>
         <w:jc w:val="both"/>
       </w:pPr>
-      <w:r>
-        <w:t>Agregirana:</w:t>
+      <w:proofErr w:type="spellStart"/>
+      <w:r>
+        <w:t>Agregirana</w:t>
+      </w:r>
+      <w:proofErr w:type="spellEnd"/>
+      <w:r>
+        <w:t>:</w:t>
       </w:r>
     </w:p>
     <w:p>
@@ -1110,6 +1730,93 @@
         <w:jc w:val="both"/>
       </w:pPr>
       <w:r>
+        <w:t xml:space="preserve">2018: </w:t>
+      </w:r>
+    </w:p>
+    <w:p>
+      <w:pPr>
+        <w:jc w:val="both"/>
+      </w:pPr>
+      <w:proofErr w:type="spellStart"/>
+      <w:r>
+        <w:t>Mreza</w:t>
+      </w:r>
+      <w:proofErr w:type="spellEnd"/>
+      <w:r>
+        <w:t xml:space="preserve"> ima 18 slabo povezanih komponenti, od kojih je jedna velika i </w:t>
+      </w:r>
+      <w:proofErr w:type="spellStart"/>
+      <w:r>
+        <w:t>sadrzi</w:t>
+      </w:r>
+      <w:proofErr w:type="spellEnd"/>
+      <w:r>
+        <w:t xml:space="preserve"> 87,35% </w:t>
+      </w:r>
+      <w:proofErr w:type="spellStart"/>
+      <w:r>
+        <w:t>cvorova</w:t>
+      </w:r>
+      <w:proofErr w:type="spellEnd"/>
+      <w:r>
+        <w:t xml:space="preserve"> dok su ostale znatno manje.</w:t>
+      </w:r>
+    </w:p>
+    <w:p>
+      <w:pPr>
+        <w:jc w:val="both"/>
+      </w:pPr>
+      <w:proofErr w:type="spellStart"/>
+      <w:r>
+        <w:t>Centralizovanost</w:t>
+      </w:r>
+      <w:proofErr w:type="spellEnd"/>
+      <w:r>
+        <w:t xml:space="preserve"> </w:t>
+      </w:r>
+      <w:proofErr w:type="spellStart"/>
+      <w:r>
+        <w:t>mreze</w:t>
+      </w:r>
+      <w:proofErr w:type="spellEnd"/>
+      <w:r>
+        <w:t xml:space="preserve"> je </w:t>
+      </w:r>
+      <w:proofErr w:type="spellStart"/>
+      <w:r>
+        <w:t>racunata</w:t>
+      </w:r>
+      <w:proofErr w:type="spellEnd"/>
+      <w:r>
+        <w:t xml:space="preserve"> u odnosu na zvezdasti </w:t>
+      </w:r>
+      <w:proofErr w:type="spellStart"/>
+      <w:r>
+        <w:t>graf</w:t>
+      </w:r>
+      <w:proofErr w:type="spellEnd"/>
+      <w:r>
+        <w:t xml:space="preserve"> sa istim brojem </w:t>
+      </w:r>
+      <w:proofErr w:type="spellStart"/>
+      <w:r>
+        <w:t>cvorova</w:t>
+      </w:r>
+      <w:proofErr w:type="spellEnd"/>
+      <w:r>
+        <w:t>.</w:t>
+      </w:r>
+    </w:p>
+    <w:p>
+      <w:pPr>
+        <w:jc w:val="both"/>
+      </w:pPr>
+    </w:p>
+    <w:p>
+      <w:pPr>
+        <w:jc w:val="both"/>
+      </w:pPr>
+      <w:r>
         <w:t>16)Koje su prosečne distance, a koliki dijametar u okviru modelovanih mreža?</w:t>
       </w:r>
     </w:p>
@@ -1118,23 +1825,132 @@
         <w:jc w:val="both"/>
       </w:pPr>
       <w:r>
-        <w:t>17)Kakva je distribucija čvorova po stepenu i da li prati neku zakonomernost? Kako je stepen</w:t>
-      </w:r>
-    </w:p>
-    <w:p>
-      <w:pPr>
-        <w:jc w:val="both"/>
-      </w:pPr>
-      <w:r>
-        <w:t>čvora korelisan sa rejtingom tenisera?</w:t>
-      </w:r>
-    </w:p>
-    <w:p>
-      <w:pPr>
-        <w:jc w:val="both"/>
-      </w:pPr>
-      <w:r>
-        <w:t>18)Da li u mreži postoje habovi i koji su?</w:t>
+        <w:t>2018:</w:t>
+      </w:r>
+    </w:p>
+    <w:p>
+      <w:pPr>
+        <w:jc w:val="both"/>
+      </w:pPr>
+      <w:proofErr w:type="spellStart"/>
+      <w:r>
+        <w:t>Diameter</w:t>
+      </w:r>
+      <w:proofErr w:type="spellEnd"/>
+      <w:r>
+        <w:t>: 11</w:t>
+      </w:r>
+    </w:p>
+    <w:p>
+      <w:pPr>
+        <w:jc w:val="both"/>
+      </w:pPr>
+      <w:proofErr w:type="spellStart"/>
+      <w:r>
+        <w:t>Average</w:t>
+      </w:r>
+      <w:proofErr w:type="spellEnd"/>
+      <w:r>
+        <w:t xml:space="preserve"> </w:t>
+      </w:r>
+      <w:proofErr w:type="spellStart"/>
+      <w:r>
+        <w:t>Path</w:t>
+      </w:r>
+      <w:proofErr w:type="spellEnd"/>
+      <w:r>
+        <w:t xml:space="preserve"> </w:t>
+      </w:r>
+      <w:proofErr w:type="spellStart"/>
+      <w:r>
+        <w:t>length</w:t>
+      </w:r>
+      <w:proofErr w:type="spellEnd"/>
+      <w:r>
+        <w:t>: 3.1371012285965936</w:t>
+      </w:r>
+    </w:p>
+    <w:p>
+      <w:pPr>
+        <w:jc w:val="both"/>
+      </w:pPr>
+      <w:r>
+        <w:t>2019:</w:t>
+      </w:r>
+    </w:p>
+    <w:p>
+      <w:pPr>
+        <w:jc w:val="both"/>
+      </w:pPr>
+      <w:r>
+        <w:t>2020:</w:t>
+      </w:r>
+    </w:p>
+    <w:p>
+      <w:pPr>
+        <w:jc w:val="both"/>
+      </w:pPr>
+      <w:proofErr w:type="spellStart"/>
+      <w:r>
+        <w:t>Ag</w:t>
+      </w:r>
+      <w:proofErr w:type="spellEnd"/>
+      <w:r>
+        <w:t>:</w:t>
+      </w:r>
+    </w:p>
+    <w:p>
+      <w:pPr>
+        <w:jc w:val="both"/>
+      </w:pPr>
+    </w:p>
+    <w:p>
+      <w:pPr>
+        <w:jc w:val="both"/>
+      </w:pPr>
+      <w:r>
+        <w:t xml:space="preserve">17)Kakva je distribucija čvorova po stepenu i da li prati neku </w:t>
+      </w:r>
+      <w:proofErr w:type="spellStart"/>
+      <w:r>
+        <w:t>zakonomernost</w:t>
+      </w:r>
+      <w:proofErr w:type="spellEnd"/>
+      <w:r>
+        <w:t>? Kako je stepen</w:t>
+      </w:r>
+    </w:p>
+    <w:p>
+      <w:pPr>
+        <w:jc w:val="both"/>
+      </w:pPr>
+      <w:r>
+        <w:t xml:space="preserve">čvora </w:t>
+      </w:r>
+      <w:proofErr w:type="spellStart"/>
+      <w:r>
+        <w:t>korelisan</w:t>
+      </w:r>
+      <w:proofErr w:type="spellEnd"/>
+      <w:r>
+        <w:t xml:space="preserve"> sa rejtingom tenisera?</w:t>
+      </w:r>
+    </w:p>
+    <w:p>
+      <w:pPr>
+        <w:jc w:val="both"/>
+      </w:pPr>
+      <w:r>
+        <w:lastRenderedPageBreak/>
+        <w:t xml:space="preserve">18)Da li u mreži postoje </w:t>
+      </w:r>
+      <w:proofErr w:type="spellStart"/>
+      <w:r>
+        <w:t>habovi</w:t>
+      </w:r>
+      <w:proofErr w:type="spellEnd"/>
+      <w:r>
+        <w:t xml:space="preserve"> i koji su?</w:t>
       </w:r>
     </w:p>
     <w:p>
@@ -1198,7 +2014,15 @@
         <w:jc w:val="both"/>
       </w:pPr>
       <w:r>
-        <w:t xml:space="preserve">čvorova mreže svih tenisera učestvuje u njoj? Sprovesti klasterisanje ovako dobijene mreže </w:t>
+        <w:t xml:space="preserve">čvorova mreže svih tenisera učestvuje u njoj? Sprovesti </w:t>
+      </w:r>
+      <w:proofErr w:type="spellStart"/>
+      <w:r>
+        <w:t>klasterisanje</w:t>
+      </w:r>
+      <w:proofErr w:type="spellEnd"/>
+      <w:r>
+        <w:t xml:space="preserve"> ovako dobijene mreže </w:t>
       </w:r>
     </w:p>
     <w:p>
@@ -1230,7 +2054,6 @@
         <w:jc w:val="both"/>
       </w:pPr>
       <w:r>
-        <w:lastRenderedPageBreak/>
         <w:t>25)Kakva je distribucija broja turnira u odnosu na podlogu i godinu održavanja?</w:t>
       </w:r>
     </w:p>

</xml_diff>

<commit_message>
Presek - pitanje 20
</commit_message>
<xml_diff>
--- a/documents/Answers.docx
+++ b/documents/Answers.docx
@@ -1942,6 +1942,182 @@
       </w:pPr>
       <w:r>
         <w:lastRenderedPageBreak/>
+        <w:t>2018:</w:t>
+      </w:r>
+    </w:p>
+    <w:p>
+      <w:pPr>
+        <w:jc w:val="both"/>
+      </w:pPr>
+      <w:r>
+        <w:rPr>
+          <w:noProof/>
+        </w:rPr>
+        <w:drawing>
+          <wp:inline distT="0" distB="0" distL="0" distR="0" wp14:anchorId="497E810E" wp14:editId="7384DE34">
+            <wp:extent cx="5731510" cy="4298950"/>
+            <wp:effectExtent l="0" t="0" r="2540" b="6350"/>
+            <wp:docPr id="8" name="Picture 8" descr="Chart, scatter chart&#10;&#10;Description automatically generated"/>
+            <wp:cNvGraphicFramePr>
+              <a:graphicFrameLocks xmlns:a="http://schemas.openxmlformats.org/drawingml/2006/main" noChangeAspect="1"/>
+            </wp:cNvGraphicFramePr>
+            <a:graphic xmlns:a="http://schemas.openxmlformats.org/drawingml/2006/main">
+              <a:graphicData uri="http://schemas.openxmlformats.org/drawingml/2006/picture">
+                <pic:pic xmlns:pic="http://schemas.openxmlformats.org/drawingml/2006/picture">
+                  <pic:nvPicPr>
+                    <pic:cNvPr id="8" name="Picture 8" descr="Chart, scatter chart&#10;&#10;Description automatically generated"/>
+                    <pic:cNvPicPr/>
+                  </pic:nvPicPr>
+                  <pic:blipFill>
+                    <a:blip r:embed="rId14">
+                      <a:extLst>
+                        <a:ext uri="{28A0092B-C50C-407E-A947-70E740481C1C}">
+                          <a14:useLocalDpi xmlns:a14="http://schemas.microsoft.com/office/drawing/2010/main" val="0"/>
+                        </a:ext>
+                      </a:extLst>
+                    </a:blip>
+                    <a:stretch>
+                      <a:fillRect/>
+                    </a:stretch>
+                  </pic:blipFill>
+                  <pic:spPr>
+                    <a:xfrm>
+                      <a:off x="0" y="0"/>
+                      <a:ext cx="5731510" cy="4298950"/>
+                    </a:xfrm>
+                    <a:prstGeom prst="rect">
+                      <a:avLst/>
+                    </a:prstGeom>
+                  </pic:spPr>
+                </pic:pic>
+              </a:graphicData>
+            </a:graphic>
+          </wp:inline>
+        </w:drawing>
+      </w:r>
+    </w:p>
+    <w:p>
+      <w:pPr>
+        <w:jc w:val="both"/>
+      </w:pPr>
+      <w:r>
+        <w:t xml:space="preserve">U </w:t>
+      </w:r>
+      <w:proofErr w:type="spellStart"/>
+      <w:r>
+        <w:t>sustini</w:t>
+      </w:r>
+      <w:proofErr w:type="spellEnd"/>
+      <w:r>
+        <w:t xml:space="preserve"> prati </w:t>
+      </w:r>
+      <w:proofErr w:type="spellStart"/>
+      <w:r>
+        <w:t>power</w:t>
+      </w:r>
+      <w:proofErr w:type="spellEnd"/>
+      <w:r>
+        <w:t xml:space="preserve"> </w:t>
+      </w:r>
+      <w:proofErr w:type="spellStart"/>
+      <w:r>
+        <w:t>law</w:t>
+      </w:r>
+      <w:proofErr w:type="spellEnd"/>
+      <w:r>
+        <w:t xml:space="preserve"> raspodelu.</w:t>
+      </w:r>
+    </w:p>
+    <w:p>
+      <w:pPr>
+        <w:jc w:val="both"/>
+      </w:pPr>
+      <w:r>
+        <w:rPr>
+          <w:noProof/>
+        </w:rPr>
+        <w:drawing>
+          <wp:inline distT="0" distB="0" distL="0" distR="0" wp14:anchorId="54AD3F4E" wp14:editId="2BDAF2DF">
+            <wp:extent cx="3940163" cy="2955341"/>
+            <wp:effectExtent l="0" t="0" r="3810" b="0"/>
+            <wp:docPr id="9" name="Picture 9" descr="Chart, scatter chart&#10;&#10;Description automatically generated"/>
+            <wp:cNvGraphicFramePr>
+              <a:graphicFrameLocks xmlns:a="http://schemas.openxmlformats.org/drawingml/2006/main" noChangeAspect="1"/>
+            </wp:cNvGraphicFramePr>
+            <a:graphic xmlns:a="http://schemas.openxmlformats.org/drawingml/2006/main">
+              <a:graphicData uri="http://schemas.openxmlformats.org/drawingml/2006/picture">
+                <pic:pic xmlns:pic="http://schemas.openxmlformats.org/drawingml/2006/picture">
+                  <pic:nvPicPr>
+                    <pic:cNvPr id="9" name="Picture 9" descr="Chart, scatter chart&#10;&#10;Description automatically generated"/>
+                    <pic:cNvPicPr/>
+                  </pic:nvPicPr>
+                  <pic:blipFill>
+                    <a:blip r:embed="rId15">
+                      <a:extLst>
+                        <a:ext uri="{28A0092B-C50C-407E-A947-70E740481C1C}">
+                          <a14:useLocalDpi xmlns:a14="http://schemas.microsoft.com/office/drawing/2010/main" val="0"/>
+                        </a:ext>
+                      </a:extLst>
+                    </a:blip>
+                    <a:stretch>
+                      <a:fillRect/>
+                    </a:stretch>
+                  </pic:blipFill>
+                  <pic:spPr>
+                    <a:xfrm>
+                      <a:off x="0" y="0"/>
+                      <a:ext cx="3956060" cy="2967264"/>
+                    </a:xfrm>
+                    <a:prstGeom prst="rect">
+                      <a:avLst/>
+                    </a:prstGeom>
+                  </pic:spPr>
+                </pic:pic>
+              </a:graphicData>
+            </a:graphic>
+          </wp:inline>
+        </w:drawing>
+      </w:r>
+    </w:p>
+    <w:p>
+      <w:pPr>
+        <w:jc w:val="both"/>
+      </w:pPr>
+      <w:r>
+        <w:t xml:space="preserve">Stepen </w:t>
+      </w:r>
+      <w:proofErr w:type="spellStart"/>
+      <w:r>
+        <w:t>cvora</w:t>
+      </w:r>
+      <w:proofErr w:type="spellEnd"/>
+      <w:r>
+        <w:t xml:space="preserve"> je obrnuto proporcionalan rejtingu tenisera, odnosno sto su teniseri </w:t>
+      </w:r>
+      <w:r>
+        <w:t xml:space="preserve">sa </w:t>
+      </w:r>
+      <w:r>
+        <w:t xml:space="preserve">vise </w:t>
+      </w:r>
+      <w:r>
+        <w:t xml:space="preserve">tenisera </w:t>
+      </w:r>
+      <w:r>
+        <w:t xml:space="preserve">igrali to imaju bolji </w:t>
+      </w:r>
+      <w:r>
+        <w:t>(manji) r</w:t>
+      </w:r>
+      <w:r>
+        <w:t>ang.</w:t>
+      </w:r>
+    </w:p>
+    <w:p>
+      <w:pPr>
+        <w:jc w:val="both"/>
+      </w:pPr>
+      <w:r>
         <w:t xml:space="preserve">18)Da li u mreži postoje </w:t>
       </w:r>
       <w:proofErr w:type="spellStart"/>
@@ -1958,6 +2134,330 @@
         <w:jc w:val="both"/>
       </w:pPr>
       <w:r>
+        <w:lastRenderedPageBreak/>
+        <w:t xml:space="preserve">U </w:t>
+      </w:r>
+      <w:proofErr w:type="spellStart"/>
+      <w:r>
+        <w:t>mrezi</w:t>
+      </w:r>
+      <w:proofErr w:type="spellEnd"/>
+      <w:r>
+        <w:t xml:space="preserve"> postoje </w:t>
+      </w:r>
+      <w:proofErr w:type="spellStart"/>
+      <w:r>
+        <w:t>habovi</w:t>
+      </w:r>
+      <w:proofErr w:type="spellEnd"/>
+      <w:r>
+        <w:t xml:space="preserve">. To su </w:t>
+      </w:r>
+      <w:proofErr w:type="spellStart"/>
+      <w:r>
+        <w:t>igraci</w:t>
+      </w:r>
+      <w:proofErr w:type="spellEnd"/>
+      <w:r>
+        <w:t xml:space="preserve"> koji imaju mnogo odigranih </w:t>
+      </w:r>
+      <w:proofErr w:type="spellStart"/>
+      <w:r>
+        <w:t>meceva</w:t>
+      </w:r>
+      <w:proofErr w:type="spellEnd"/>
+      <w:r>
+        <w:t xml:space="preserve"> sa </w:t>
+      </w:r>
+      <w:proofErr w:type="spellStart"/>
+      <w:r>
+        <w:t>razlicitim</w:t>
+      </w:r>
+      <w:proofErr w:type="spellEnd"/>
+      <w:r>
+        <w:t xml:space="preserve"> teniserima. Za potrebe analize </w:t>
+      </w:r>
+      <w:proofErr w:type="spellStart"/>
+      <w:r>
+        <w:t>habova</w:t>
+      </w:r>
+      <w:proofErr w:type="spellEnd"/>
+      <w:r>
+        <w:t xml:space="preserve"> generisane su </w:t>
+      </w:r>
+      <w:proofErr w:type="spellStart"/>
+      <w:r>
+        <w:t>random</w:t>
+      </w:r>
+      <w:proofErr w:type="spellEnd"/>
+      <w:r>
+        <w:t xml:space="preserve"> </w:t>
+      </w:r>
+      <w:proofErr w:type="spellStart"/>
+      <w:r>
+        <w:t>erdos</w:t>
+      </w:r>
+      <w:proofErr w:type="spellEnd"/>
+      <w:r>
+        <w:t xml:space="preserve"> </w:t>
+      </w:r>
+      <w:proofErr w:type="spellStart"/>
+      <w:r>
+        <w:t>renyieve</w:t>
+      </w:r>
+      <w:proofErr w:type="spellEnd"/>
+      <w:r>
+        <w:t xml:space="preserve"> </w:t>
+      </w:r>
+      <w:proofErr w:type="spellStart"/>
+      <w:r>
+        <w:t>mreze</w:t>
+      </w:r>
+      <w:proofErr w:type="spellEnd"/>
+      <w:r>
+        <w:t xml:space="preserve"> sa </w:t>
+      </w:r>
+      <w:proofErr w:type="spellStart"/>
+      <w:r>
+        <w:t>odgovarajucim</w:t>
+      </w:r>
+      <w:proofErr w:type="spellEnd"/>
+      <w:r>
+        <w:t xml:space="preserve"> brojem </w:t>
+      </w:r>
+      <w:proofErr w:type="spellStart"/>
+      <w:r>
+        <w:t>cvorova</w:t>
+      </w:r>
+      <w:proofErr w:type="spellEnd"/>
+      <w:r>
+        <w:t xml:space="preserve"> i </w:t>
+      </w:r>
+      <w:proofErr w:type="spellStart"/>
+      <w:r>
+        <w:t>verovatnocom</w:t>
+      </w:r>
+      <w:proofErr w:type="spellEnd"/>
+      <w:r>
+        <w:t xml:space="preserve"> grana p, a zatim su </w:t>
+      </w:r>
+      <w:proofErr w:type="spellStart"/>
+      <w:r>
+        <w:t>uporedjene</w:t>
+      </w:r>
+      <w:proofErr w:type="spellEnd"/>
+      <w:r>
+        <w:t xml:space="preserve"> sa realnim </w:t>
+      </w:r>
+      <w:proofErr w:type="spellStart"/>
+      <w:r>
+        <w:t>mrezama</w:t>
+      </w:r>
+      <w:proofErr w:type="spellEnd"/>
+      <w:r>
+        <w:t xml:space="preserve">. U realnim </w:t>
+      </w:r>
+      <w:proofErr w:type="spellStart"/>
+      <w:r>
+        <w:t>mrezama</w:t>
+      </w:r>
+      <w:proofErr w:type="spellEnd"/>
+      <w:r>
+        <w:t xml:space="preserve"> </w:t>
+      </w:r>
+      <w:proofErr w:type="spellStart"/>
+      <w:r>
+        <w:t>cvorovi</w:t>
+      </w:r>
+      <w:proofErr w:type="spellEnd"/>
+      <w:r>
+        <w:t xml:space="preserve"> sa </w:t>
+      </w:r>
+      <w:proofErr w:type="spellStart"/>
+      <w:r>
+        <w:t>najvecim</w:t>
+      </w:r>
+      <w:proofErr w:type="spellEnd"/>
+      <w:r>
+        <w:t xml:space="preserve"> stepenom imaju oko 3 puta </w:t>
+      </w:r>
+      <w:proofErr w:type="spellStart"/>
+      <w:r>
+        <w:t>veci</w:t>
+      </w:r>
+      <w:proofErr w:type="spellEnd"/>
+      <w:r>
+        <w:t xml:space="preserve"> stepen nego u </w:t>
+      </w:r>
+      <w:proofErr w:type="spellStart"/>
+      <w:r>
+        <w:t>er</w:t>
+      </w:r>
+      <w:proofErr w:type="spellEnd"/>
+      <w:r>
+        <w:t xml:space="preserve"> </w:t>
+      </w:r>
+      <w:proofErr w:type="spellStart"/>
+      <w:r>
+        <w:t>mrezama</w:t>
+      </w:r>
+      <w:proofErr w:type="spellEnd"/>
+      <w:r>
+        <w:t>,</w:t>
+      </w:r>
+      <w:r>
+        <w:t xml:space="preserve"> i oko 5 puta </w:t>
+      </w:r>
+      <w:proofErr w:type="spellStart"/>
+      <w:r>
+        <w:t>veci</w:t>
+      </w:r>
+      <w:proofErr w:type="spellEnd"/>
+      <w:r>
+        <w:t xml:space="preserve"> u odnosu na prosecan stepen </w:t>
+      </w:r>
+      <w:proofErr w:type="spellStart"/>
+      <w:r>
+        <w:t>mreze</w:t>
+      </w:r>
+      <w:proofErr w:type="spellEnd"/>
+      <w:r>
+        <w:t>,</w:t>
+      </w:r>
+      <w:r>
+        <w:t xml:space="preserve"> sto ukazuje na postojanje </w:t>
+      </w:r>
+      <w:proofErr w:type="spellStart"/>
+      <w:r>
+        <w:t>habova</w:t>
+      </w:r>
+      <w:proofErr w:type="spellEnd"/>
+      <w:r>
+        <w:t xml:space="preserve">. </w:t>
+      </w:r>
+      <w:proofErr w:type="spellStart"/>
+      <w:r>
+        <w:t>Takodje</w:t>
+      </w:r>
+      <w:proofErr w:type="spellEnd"/>
+      <w:r>
+        <w:t xml:space="preserve">, u realnim </w:t>
+      </w:r>
+      <w:proofErr w:type="spellStart"/>
+      <w:r>
+        <w:t>mrezama</w:t>
+      </w:r>
+      <w:proofErr w:type="spellEnd"/>
+      <w:r>
+        <w:t xml:space="preserve"> postoji mnogo </w:t>
+      </w:r>
+      <w:proofErr w:type="spellStart"/>
+      <w:r>
+        <w:t>cvorova</w:t>
+      </w:r>
+      <w:proofErr w:type="spellEnd"/>
+      <w:r>
+        <w:t xml:space="preserve"> sa stepenom 1, sto nije </w:t>
+      </w:r>
+      <w:proofErr w:type="spellStart"/>
+      <w:r>
+        <w:t>slucaj</w:t>
+      </w:r>
+      <w:proofErr w:type="spellEnd"/>
+      <w:r>
+        <w:t xml:space="preserve"> u </w:t>
+      </w:r>
+      <w:proofErr w:type="spellStart"/>
+      <w:r>
+        <w:t>er</w:t>
+      </w:r>
+      <w:proofErr w:type="spellEnd"/>
+      <w:r>
+        <w:t>.</w:t>
+      </w:r>
+    </w:p>
+    <w:p>
+      <w:pPr>
+        <w:jc w:val="both"/>
+      </w:pPr>
+      <w:proofErr w:type="spellStart"/>
+      <w:r>
+        <w:t>Medjutim</w:t>
+      </w:r>
+      <w:proofErr w:type="spellEnd"/>
+      <w:r>
+        <w:t xml:space="preserve">, generisana je i </w:t>
+      </w:r>
+      <w:proofErr w:type="spellStart"/>
+      <w:r>
+        <w:t>Barabasi</w:t>
+      </w:r>
+      <w:proofErr w:type="spellEnd"/>
+      <w:r>
+        <w:t xml:space="preserve">-Albert </w:t>
+      </w:r>
+      <w:proofErr w:type="spellStart"/>
+      <w:r>
+        <w:t>mreza</w:t>
+      </w:r>
+      <w:proofErr w:type="spellEnd"/>
+      <w:r>
+        <w:t xml:space="preserve"> koja ima mnogo </w:t>
+      </w:r>
+      <w:proofErr w:type="spellStart"/>
+      <w:r>
+        <w:t>izrazenija</w:t>
+      </w:r>
+      <w:proofErr w:type="spellEnd"/>
+      <w:r>
+        <w:t xml:space="preserve"> svojstva </w:t>
+      </w:r>
+      <w:proofErr w:type="spellStart"/>
+      <w:r>
+        <w:t>scale-free</w:t>
+      </w:r>
+      <w:proofErr w:type="spellEnd"/>
+      <w:r>
+        <w:t xml:space="preserve"> </w:t>
+      </w:r>
+      <w:proofErr w:type="spellStart"/>
+      <w:r>
+        <w:t>mreze</w:t>
+      </w:r>
+      <w:proofErr w:type="spellEnd"/>
+      <w:r>
+        <w:t xml:space="preserve">, i ima manje </w:t>
+      </w:r>
+      <w:proofErr w:type="spellStart"/>
+      <w:r>
+        <w:t>habova</w:t>
+      </w:r>
+      <w:proofErr w:type="spellEnd"/>
+      <w:r>
+        <w:t xml:space="preserve"> koji imaju </w:t>
+      </w:r>
+      <w:proofErr w:type="spellStart"/>
+      <w:r>
+        <w:t>veci</w:t>
+      </w:r>
+      <w:proofErr w:type="spellEnd"/>
+      <w:r>
+        <w:t xml:space="preserve"> stepen.</w:t>
+      </w:r>
+    </w:p>
+    <w:p>
+      <w:pPr>
+        <w:jc w:val="both"/>
+      </w:pPr>
+      <w:r>
+        <w:t>TODO: izvuci prvih 5 tenisera po stepenu</w:t>
+      </w:r>
+    </w:p>
+    <w:p>
+      <w:pPr>
+        <w:jc w:val="both"/>
+      </w:pPr>
+      <w:r>
         <w:t>19)Da li mreža tenisera iskazuje osobine malog sveta?</w:t>
       </w:r>
     </w:p>
@@ -1966,6 +2466,117 @@
         <w:jc w:val="both"/>
       </w:pPr>
       <w:r>
+        <w:t xml:space="preserve">U </w:t>
+      </w:r>
+      <w:proofErr w:type="spellStart"/>
+      <w:r>
+        <w:t>sustini</w:t>
+      </w:r>
+      <w:proofErr w:type="spellEnd"/>
+      <w:r>
+        <w:t xml:space="preserve"> ne zato sto </w:t>
+      </w:r>
+      <w:r>
+        <w:t>koeficijent</w:t>
+      </w:r>
+      <w:r>
+        <w:t xml:space="preserve"> </w:t>
+      </w:r>
+      <w:proofErr w:type="spellStart"/>
+      <w:r>
+        <w:t>klasterizacije</w:t>
+      </w:r>
+      <w:proofErr w:type="spellEnd"/>
+      <w:r>
+        <w:t xml:space="preserve"> nije dovoljno visok</w:t>
+      </w:r>
+      <w:r>
+        <w:t xml:space="preserve"> (0.173)</w:t>
+      </w:r>
+      <w:r>
+        <w:t xml:space="preserve"> iako</w:t>
+      </w:r>
+      <w:r>
+        <w:t xml:space="preserve"> </w:t>
+      </w:r>
+      <w:proofErr w:type="spellStart"/>
+      <w:r>
+        <w:t>mreza</w:t>
+      </w:r>
+      <w:proofErr w:type="spellEnd"/>
+      <w:r>
+        <w:t xml:space="preserve"> ima relativno mali dijametar i kratku </w:t>
+      </w:r>
+      <w:proofErr w:type="spellStart"/>
+      <w:r>
+        <w:t>prosecnu</w:t>
+      </w:r>
+      <w:proofErr w:type="spellEnd"/>
+      <w:r>
+        <w:t xml:space="preserve"> distancu </w:t>
+      </w:r>
+      <w:proofErr w:type="spellStart"/>
+      <w:r>
+        <w:t>izmedju</w:t>
+      </w:r>
+      <w:proofErr w:type="spellEnd"/>
+      <w:r>
+        <w:t xml:space="preserve"> </w:t>
+      </w:r>
+      <w:proofErr w:type="spellStart"/>
+      <w:r>
+        <w:t>cvorova</w:t>
+      </w:r>
+      <w:proofErr w:type="spellEnd"/>
+      <w:r>
+        <w:t>.</w:t>
+      </w:r>
+      <w:r>
+        <w:t xml:space="preserve"> Da bi </w:t>
+      </w:r>
+      <w:proofErr w:type="spellStart"/>
+      <w:r>
+        <w:t>mreza</w:t>
+      </w:r>
+      <w:proofErr w:type="spellEnd"/>
+      <w:r>
+        <w:t xml:space="preserve"> imala osobine malog sveta trebalo bi da </w:t>
+      </w:r>
+      <w:r>
+        <w:t xml:space="preserve">koeficijent </w:t>
+      </w:r>
+      <w:proofErr w:type="spellStart"/>
+      <w:r>
+        <w:t>klasterizacije</w:t>
+      </w:r>
+      <w:proofErr w:type="spellEnd"/>
+      <w:r>
+        <w:t xml:space="preserve"> bude znatno </w:t>
+      </w:r>
+      <w:proofErr w:type="spellStart"/>
+      <w:r>
+        <w:t>veci</w:t>
+      </w:r>
+      <w:proofErr w:type="spellEnd"/>
+      <w:r>
+        <w:t>.</w:t>
+      </w:r>
+    </w:p>
+    <w:p>
+      <w:pPr>
+        <w:jc w:val="both"/>
+      </w:pPr>
+    </w:p>
+    <w:p>
+      <w:pPr>
+        <w:jc w:val="both"/>
+      </w:pPr>
+    </w:p>
+    <w:p>
+      <w:pPr>
+        <w:jc w:val="both"/>
+      </w:pPr>
+      <w:r>
         <w:t>20)Kakve su karakteristike ego mreža članova Velike trojke? U kojoj meri se te karakteristike</w:t>
       </w:r>
     </w:p>
@@ -1982,13 +2593,344 @@
         <w:jc w:val="both"/>
       </w:pPr>
       <w:r>
+        <w:t xml:space="preserve">Postoje velike razlike </w:t>
+      </w:r>
+      <w:proofErr w:type="spellStart"/>
+      <w:r>
+        <w:t>izmedju</w:t>
+      </w:r>
+      <w:proofErr w:type="spellEnd"/>
+      <w:r>
+        <w:t xml:space="preserve"> ego </w:t>
+      </w:r>
+      <w:proofErr w:type="spellStart"/>
+      <w:r>
+        <w:t>mreza</w:t>
+      </w:r>
+      <w:proofErr w:type="spellEnd"/>
+      <w:r>
+        <w:t xml:space="preserve"> </w:t>
+      </w:r>
+      <w:proofErr w:type="spellStart"/>
+      <w:r>
+        <w:t>clanova</w:t>
+      </w:r>
+      <w:proofErr w:type="spellEnd"/>
+      <w:r>
+        <w:t xml:space="preserve"> Velike trojke i celih </w:t>
+      </w:r>
+      <w:proofErr w:type="spellStart"/>
+      <w:r>
+        <w:t>mreza</w:t>
+      </w:r>
+      <w:proofErr w:type="spellEnd"/>
+      <w:r>
+        <w:t xml:space="preserve">. Posto su </w:t>
+      </w:r>
+      <w:proofErr w:type="spellStart"/>
+      <w:r>
+        <w:t>clanovi</w:t>
+      </w:r>
+      <w:proofErr w:type="spellEnd"/>
+      <w:r>
+        <w:t xml:space="preserve"> Velike trojke izuzetno dobri teniseri, imaju vise odigranih i </w:t>
+      </w:r>
+      <w:proofErr w:type="spellStart"/>
+      <w:r>
+        <w:t>pobedjenih</w:t>
+      </w:r>
+      <w:proofErr w:type="spellEnd"/>
+      <w:r>
+        <w:t xml:space="preserve"> </w:t>
+      </w:r>
+      <w:proofErr w:type="spellStart"/>
+      <w:r>
+        <w:t>meceva</w:t>
+      </w:r>
+      <w:proofErr w:type="spellEnd"/>
+      <w:r>
+        <w:t xml:space="preserve">. </w:t>
+      </w:r>
+      <w:proofErr w:type="spellStart"/>
+      <w:r>
+        <w:t>Takodje</w:t>
+      </w:r>
+      <w:proofErr w:type="spellEnd"/>
+      <w:r>
+        <w:t xml:space="preserve">, ostali </w:t>
+      </w:r>
+      <w:proofErr w:type="spellStart"/>
+      <w:r>
+        <w:t>igraci</w:t>
+      </w:r>
+      <w:proofErr w:type="spellEnd"/>
+      <w:r>
+        <w:t xml:space="preserve"> u ego </w:t>
+      </w:r>
+      <w:proofErr w:type="spellStart"/>
+      <w:r>
+        <w:t>mrezama</w:t>
+      </w:r>
+      <w:proofErr w:type="spellEnd"/>
+      <w:r>
+        <w:t xml:space="preserve"> su isto dobri teniseri i igrali su dosta </w:t>
+      </w:r>
+      <w:proofErr w:type="spellStart"/>
+      <w:r>
+        <w:t>meceva</w:t>
+      </w:r>
+      <w:proofErr w:type="spellEnd"/>
+      <w:r>
+        <w:t xml:space="preserve"> protiv ostalih tenisera iz ego </w:t>
+      </w:r>
+      <w:proofErr w:type="spellStart"/>
+      <w:r>
+        <w:t>mreza</w:t>
+      </w:r>
+      <w:proofErr w:type="spellEnd"/>
+      <w:r>
+        <w:t xml:space="preserve">. To sve </w:t>
+      </w:r>
+      <w:r>
+        <w:t xml:space="preserve">se ogleda </w:t>
+      </w:r>
+      <w:r>
+        <w:t>u</w:t>
+      </w:r>
+      <w:r>
+        <w:t xml:space="preserve"> </w:t>
+      </w:r>
+      <w:proofErr w:type="spellStart"/>
+      <w:r>
+        <w:t>vecem</w:t>
+      </w:r>
+      <w:proofErr w:type="spellEnd"/>
+      <w:r>
+        <w:t xml:space="preserve"> </w:t>
+      </w:r>
+      <w:proofErr w:type="spellStart"/>
+      <w:r>
+        <w:t>prosecnom</w:t>
+      </w:r>
+      <w:proofErr w:type="spellEnd"/>
+      <w:r>
+        <w:t xml:space="preserve"> stepenu </w:t>
+      </w:r>
+      <w:proofErr w:type="spellStart"/>
+      <w:r>
+        <w:t>cvora</w:t>
+      </w:r>
+      <w:proofErr w:type="spellEnd"/>
+      <w:r>
+        <w:t xml:space="preserve">, </w:t>
+      </w:r>
+      <w:proofErr w:type="spellStart"/>
+      <w:r>
+        <w:t>veco</w:t>
+      </w:r>
+      <w:r>
+        <w:t>j</w:t>
+      </w:r>
+      <w:proofErr w:type="spellEnd"/>
+      <w:r>
+        <w:t xml:space="preserve"> </w:t>
+      </w:r>
+      <w:proofErr w:type="spellStart"/>
+      <w:r>
+        <w:t>prosecno</w:t>
+      </w:r>
+      <w:r>
+        <w:t>j</w:t>
+      </w:r>
+      <w:proofErr w:type="spellEnd"/>
+      <w:r>
+        <w:t xml:space="preserve"> tezin</w:t>
+      </w:r>
+      <w:r>
+        <w:t xml:space="preserve">i </w:t>
+      </w:r>
+      <w:r>
+        <w:t xml:space="preserve">grana i </w:t>
+      </w:r>
+      <w:proofErr w:type="spellStart"/>
+      <w:r>
+        <w:t>veco</w:t>
+      </w:r>
+      <w:r>
+        <w:t>j</w:t>
+      </w:r>
+      <w:proofErr w:type="spellEnd"/>
+      <w:r>
+        <w:t xml:space="preserve"> gustin</w:t>
+      </w:r>
+      <w:r>
+        <w:t>i</w:t>
+      </w:r>
+      <w:r>
+        <w:t xml:space="preserve"> </w:t>
+      </w:r>
+      <w:proofErr w:type="spellStart"/>
+      <w:r>
+        <w:t>mreze</w:t>
+      </w:r>
+      <w:proofErr w:type="spellEnd"/>
+      <w:r>
+        <w:t xml:space="preserve">. </w:t>
+      </w:r>
+    </w:p>
+    <w:p>
+      <w:pPr>
+        <w:jc w:val="both"/>
+      </w:pPr>
+      <w:r>
+        <w:t>2018:</w:t>
+      </w:r>
+    </w:p>
+    <w:p>
+      <w:pPr>
+        <w:jc w:val="both"/>
+      </w:pPr>
+      <w:r>
+        <w:t xml:space="preserve">U 2018. ego </w:t>
+      </w:r>
+      <w:proofErr w:type="spellStart"/>
+      <w:r>
+        <w:t>mreze</w:t>
+      </w:r>
+      <w:proofErr w:type="spellEnd"/>
+      <w:r>
+        <w:t xml:space="preserve"> </w:t>
+      </w:r>
+      <w:proofErr w:type="spellStart"/>
+      <w:r>
+        <w:t>Djokovica</w:t>
+      </w:r>
+      <w:proofErr w:type="spellEnd"/>
+      <w:r>
+        <w:t xml:space="preserve"> i Federera su </w:t>
+      </w:r>
+      <w:proofErr w:type="spellStart"/>
+      <w:r>
+        <w:t>prilicno</w:t>
+      </w:r>
+      <w:proofErr w:type="spellEnd"/>
+      <w:r>
+        <w:t xml:space="preserve"> </w:t>
+      </w:r>
+      <w:proofErr w:type="spellStart"/>
+      <w:r>
+        <w:t>slicne</w:t>
+      </w:r>
+      <w:proofErr w:type="spellEnd"/>
+      <w:r>
+        <w:t xml:space="preserve">, dok je </w:t>
+      </w:r>
+      <w:proofErr w:type="spellStart"/>
+      <w:r>
+        <w:t>Nadalova</w:t>
+      </w:r>
+      <w:proofErr w:type="spellEnd"/>
+      <w:r>
+        <w:t xml:space="preserve"> </w:t>
+      </w:r>
+      <w:proofErr w:type="spellStart"/>
+      <w:r>
+        <w:t>nesto</w:t>
+      </w:r>
+      <w:proofErr w:type="spellEnd"/>
+      <w:r>
+        <w:t xml:space="preserve"> </w:t>
+      </w:r>
+      <w:proofErr w:type="spellStart"/>
+      <w:r>
+        <w:t>razlicita</w:t>
+      </w:r>
+      <w:proofErr w:type="spellEnd"/>
+      <w:r>
+        <w:t xml:space="preserve">. To je zato sto je </w:t>
+      </w:r>
+      <w:proofErr w:type="spellStart"/>
+      <w:r>
+        <w:t>Nadal</w:t>
+      </w:r>
+      <w:proofErr w:type="spellEnd"/>
+      <w:r>
+        <w:t xml:space="preserve"> odigrao manje </w:t>
+      </w:r>
+      <w:proofErr w:type="spellStart"/>
+      <w:r>
+        <w:t>meceva</w:t>
+      </w:r>
+      <w:proofErr w:type="spellEnd"/>
+      <w:r>
+        <w:t xml:space="preserve">, pa su </w:t>
+      </w:r>
+      <w:proofErr w:type="spellStart"/>
+      <w:r>
+        <w:t>karakterestike</w:t>
+      </w:r>
+      <w:proofErr w:type="spellEnd"/>
+      <w:r>
+        <w:t xml:space="preserve"> </w:t>
+      </w:r>
+      <w:proofErr w:type="spellStart"/>
+      <w:r>
+        <w:t>mreze</w:t>
+      </w:r>
+      <w:proofErr w:type="spellEnd"/>
+      <w:r>
+        <w:t xml:space="preserve"> shodno tome proporcionalno manje, ali ipak </w:t>
+      </w:r>
+      <w:proofErr w:type="spellStart"/>
+      <w:r>
+        <w:t>vece</w:t>
+      </w:r>
+      <w:proofErr w:type="spellEnd"/>
+      <w:r>
+        <w:t xml:space="preserve"> od karakteristika </w:t>
+      </w:r>
+      <w:proofErr w:type="spellStart"/>
+      <w:r>
+        <w:t>pocetne</w:t>
+      </w:r>
+      <w:proofErr w:type="spellEnd"/>
+      <w:r>
+        <w:t xml:space="preserve"> </w:t>
+      </w:r>
+      <w:proofErr w:type="spellStart"/>
+      <w:r>
+        <w:t>mreze</w:t>
+      </w:r>
+      <w:proofErr w:type="spellEnd"/>
+      <w:r>
+        <w:t>.</w:t>
+      </w:r>
+    </w:p>
+    <w:p>
+      <w:pPr>
+        <w:jc w:val="both"/>
+      </w:pPr>
+    </w:p>
+    <w:p>
+      <w:pPr>
+        <w:jc w:val="both"/>
+      </w:pPr>
+    </w:p>
+    <w:p>
+      <w:pPr>
+        <w:jc w:val="both"/>
+      </w:pPr>
+    </w:p>
+    <w:p>
+      <w:pPr>
+        <w:jc w:val="both"/>
+      </w:pPr>
+      <w:r>
         <w:t>21)Kakva je pozicija ego čvora u svakoj od ego mreža? Kako su oni strukturno ugrađeni u</w:t>
       </w:r>
-    </w:p>
-    <w:p>
-      <w:pPr>
-        <w:jc w:val="both"/>
-      </w:pPr>
+      <w:r>
+        <w:t xml:space="preserve"> </w:t>
+      </w:r>
       <w:r>
         <w:t>mrežu?</w:t>
       </w:r>
@@ -1998,6 +2940,102 @@
         <w:jc w:val="both"/>
       </w:pPr>
       <w:r>
+        <w:t xml:space="preserve">Kako se ego </w:t>
+      </w:r>
+      <w:proofErr w:type="spellStart"/>
+      <w:r>
+        <w:t>mreza</w:t>
+      </w:r>
+      <w:proofErr w:type="spellEnd"/>
+      <w:r>
+        <w:t xml:space="preserve"> gradi oko ego </w:t>
+      </w:r>
+      <w:proofErr w:type="spellStart"/>
+      <w:r>
+        <w:t>cvora</w:t>
+      </w:r>
+      <w:proofErr w:type="spellEnd"/>
+      <w:r>
+        <w:t xml:space="preserve">, ego </w:t>
+      </w:r>
+      <w:proofErr w:type="spellStart"/>
+      <w:r>
+        <w:t>cvor</w:t>
+      </w:r>
+      <w:proofErr w:type="spellEnd"/>
+      <w:r>
+        <w:t xml:space="preserve"> ima maksimalan broj suseda i </w:t>
+      </w:r>
+      <w:proofErr w:type="spellStart"/>
+      <w:r>
+        <w:t>najblizi</w:t>
+      </w:r>
+      <w:proofErr w:type="spellEnd"/>
+      <w:r>
+        <w:t xml:space="preserve"> je svim </w:t>
+      </w:r>
+      <w:proofErr w:type="spellStart"/>
+      <w:r>
+        <w:t>cvorovima</w:t>
+      </w:r>
+      <w:proofErr w:type="spellEnd"/>
+      <w:r>
+        <w:t xml:space="preserve">. </w:t>
+      </w:r>
+    </w:p>
+    <w:p>
+      <w:pPr>
+        <w:jc w:val="both"/>
+      </w:pPr>
+      <w:r>
+        <w:t xml:space="preserve">Ego </w:t>
+      </w:r>
+      <w:proofErr w:type="spellStart"/>
+      <w:r>
+        <w:t>cvorovi</w:t>
+      </w:r>
+      <w:proofErr w:type="spellEnd"/>
+      <w:r>
+        <w:t xml:space="preserve"> se nalaze u jezgru </w:t>
+      </w:r>
+      <w:proofErr w:type="spellStart"/>
+      <w:r>
+        <w:t>pocetne</w:t>
+      </w:r>
+      <w:proofErr w:type="spellEnd"/>
+      <w:r>
+        <w:t xml:space="preserve"> </w:t>
+      </w:r>
+      <w:proofErr w:type="spellStart"/>
+      <w:r>
+        <w:t>mreze</w:t>
+      </w:r>
+      <w:proofErr w:type="spellEnd"/>
+      <w:r>
+        <w:t xml:space="preserve"> kao i veliki procenat </w:t>
+      </w:r>
+      <w:proofErr w:type="spellStart"/>
+      <w:r>
+        <w:t>cvorova</w:t>
+      </w:r>
+      <w:proofErr w:type="spellEnd"/>
+      <w:r>
+        <w:t xml:space="preserve"> iz ego </w:t>
+      </w:r>
+      <w:proofErr w:type="spellStart"/>
+      <w:r>
+        <w:t>mreza</w:t>
+      </w:r>
+      <w:proofErr w:type="spellEnd"/>
+      <w:r>
+        <w:t>.</w:t>
+      </w:r>
+    </w:p>
+    <w:p>
+      <w:pPr>
+        <w:jc w:val="both"/>
+      </w:pPr>
+      <w:r>
         <w:t>22)Kako su posmatrane ego mreže ugrađene u mrežu tenisera?</w:t>
       </w:r>
     </w:p>
@@ -2006,6 +3044,49 @@
         <w:jc w:val="both"/>
       </w:pPr>
       <w:r>
+        <w:t xml:space="preserve">Posmatrane ego </w:t>
+      </w:r>
+      <w:proofErr w:type="spellStart"/>
+      <w:r>
+        <w:t>mreze</w:t>
+      </w:r>
+      <w:proofErr w:type="spellEnd"/>
+      <w:r>
+        <w:t xml:space="preserve"> se nalaze u jezgru </w:t>
+      </w:r>
+      <w:proofErr w:type="spellStart"/>
+      <w:r>
+        <w:t>pocetne</w:t>
+      </w:r>
+      <w:proofErr w:type="spellEnd"/>
+      <w:r>
+        <w:t xml:space="preserve"> </w:t>
+      </w:r>
+      <w:proofErr w:type="spellStart"/>
+      <w:r>
+        <w:t>mreze</w:t>
+      </w:r>
+      <w:proofErr w:type="spellEnd"/>
+      <w:r>
+        <w:t xml:space="preserve"> zbog jako dobre povezanosti </w:t>
+      </w:r>
+      <w:proofErr w:type="spellStart"/>
+      <w:r>
+        <w:t>cvorova</w:t>
+      </w:r>
+      <w:proofErr w:type="spellEnd"/>
+      <w:r>
+        <w:t xml:space="preserve"> koji se nalaze u njima</w:t>
+      </w:r>
+      <w:r>
+        <w:t>.</w:t>
+      </w:r>
+    </w:p>
+    <w:p>
+      <w:pPr>
+        <w:jc w:val="both"/>
+      </w:pPr>
+      <w:r>
         <w:t>23)Analizirati mrežu dobijenu unifikacijom ego mreža članova Velike trojke. Koji procenat</w:t>
       </w:r>
     </w:p>
@@ -2014,6 +3095,7 @@
         <w:jc w:val="both"/>
       </w:pPr>
       <w:r>
+        <w:lastRenderedPageBreak/>
         <w:t xml:space="preserve">čvorova mreže svih tenisera učestvuje u njoj? Sprovesti </w:t>
       </w:r>
       <w:proofErr w:type="spellStart"/>

</xml_diff>